<commit_message>
feat:closed case file / validations update
</commit_message>
<xml_diff>
--- a/src/temp/ACTA_DE_CIERRE.docx
+++ b/src/temp/ACTA_DE_CIERRE.docx
@@ -76,7 +76,17 @@
                 <w:szCs w:val="24"/>
                 <w:lang w:val="es-MX"/>
               </w:rPr>
-              <w:t>: XXXXXXX</w:t>
+              <w:t xml:space="preserve">: </w:t>
+            </w:r>
+            <w:r>
+              <w:rPr>
+                <w:rFonts w:ascii="Arial" w:eastAsia="Calibri" w:hAnsi="Arial" w:cs="Arial"/>
+                <w:b/>
+                <w:sz w:val="24"/>
+                <w:szCs w:val="24"/>
+                <w:lang w:val="es-MX"/>
+              </w:rPr>
+              <w:t>{NOMBRE_SOLICITANTE}</w:t>
             </w:r>
           </w:p>
         </w:tc>
@@ -110,7 +120,17 @@
                 <w:szCs w:val="24"/>
                 <w:lang w:val="es-MX"/>
               </w:rPr>
-              <w:t>Cédula: V- XXXXXXXXXX</w:t>
+              <w:t xml:space="preserve">Cédula: V- </w:t>
+            </w:r>
+            <w:r>
+              <w:rPr>
+                <w:rFonts w:ascii="Arial" w:eastAsia="Calibri" w:hAnsi="Arial" w:cs="Arial"/>
+                <w:b/>
+                <w:sz w:val="24"/>
+                <w:szCs w:val="24"/>
+                <w:lang w:val="es-MX"/>
+              </w:rPr>
+              <w:t>{CEDULA_SOLICITANTE}</w:t>
             </w:r>
           </w:p>
         </w:tc>
@@ -144,7 +164,17 @@
                 <w:szCs w:val="24"/>
                 <w:lang w:val="es-MX"/>
               </w:rPr>
-              <w:t>Beneficiario: XXXXXXX</w:t>
+              <w:t xml:space="preserve">Beneficiario: </w:t>
+            </w:r>
+            <w:r>
+              <w:rPr>
+                <w:rFonts w:ascii="Arial" w:eastAsia="Calibri" w:hAnsi="Arial" w:cs="Arial"/>
+                <w:b/>
+                <w:sz w:val="24"/>
+                <w:szCs w:val="24"/>
+                <w:lang w:val="es-MX"/>
+              </w:rPr>
+              <w:t>{NOMBRE_BENEFICIARIO}</w:t>
             </w:r>
           </w:p>
         </w:tc>
@@ -178,7 +208,17 @@
                 <w:szCs w:val="24"/>
                 <w:lang w:val="es-MX"/>
               </w:rPr>
-              <w:t>Cédula: V- XXXXXXXXXX</w:t>
+              <w:t xml:space="preserve">Cédula: V- </w:t>
+            </w:r>
+            <w:r>
+              <w:rPr>
+                <w:rFonts w:ascii="Arial" w:eastAsia="Calibri" w:hAnsi="Arial" w:cs="Arial"/>
+                <w:b/>
+                <w:sz w:val="24"/>
+                <w:szCs w:val="24"/>
+                <w:lang w:val="es-MX"/>
+              </w:rPr>
+              <w:t>{CEDULA_BENEFICIARIO}</w:t>
             </w:r>
           </w:p>
         </w:tc>
@@ -212,7 +252,17 @@
                 <w:szCs w:val="24"/>
                 <w:lang w:val="es-MX"/>
               </w:rPr>
-              <w:t>Categoría: XXXXXXXXXXX</w:t>
+              <w:t xml:space="preserve">Categoría: </w:t>
+            </w:r>
+            <w:r>
+              <w:rPr>
+                <w:rFonts w:ascii="Arial" w:eastAsia="Calibri" w:hAnsi="Arial" w:cs="Arial"/>
+                <w:b/>
+                <w:sz w:val="24"/>
+                <w:szCs w:val="24"/>
+                <w:lang w:val="es-MX"/>
+              </w:rPr>
+              <w:t>{CATEGORIA}</w:t>
             </w:r>
           </w:p>
         </w:tc>
@@ -263,7 +313,7 @@
                 <w:szCs w:val="24"/>
                 <w:lang w:val="es-MX"/>
               </w:rPr>
-              <w:t>XXXXXXXXXXX</w:t>
+              <w:t>{DESCRIPCION}</w:t>
             </w:r>
           </w:p>
         </w:tc>
@@ -321,7 +371,7 @@
           <w:sz w:val="28"/>
           <w:lang w:val="es-MX"/>
         </w:rPr>
-        <w:t>aracas, a los XX días del mes de XXXXXX</w:t>
+        <w:t xml:space="preserve">aracas, a los </w:t>
       </w:r>
       <w:r>
         <w:rPr>
@@ -329,7 +379,47 @@
           <w:sz w:val="28"/>
           <w:lang w:val="es-MX"/>
         </w:rPr>
-        <w:t xml:space="preserve"> del año 2024. </w:t>
+        <w:t xml:space="preserve">{DIA} </w:t>
+      </w:r>
+      <w:r>
+        <w:rPr>
+          <w:rFonts w:ascii="Arial" w:hAnsi="Arial" w:cs="Arial"/>
+          <w:sz w:val="28"/>
+          <w:lang w:val="es-MX"/>
+        </w:rPr>
+        <w:t xml:space="preserve">días del mes de </w:t>
+      </w:r>
+      <w:r>
+        <w:rPr>
+          <w:rFonts w:ascii="Arial" w:hAnsi="Arial" w:cs="Arial"/>
+          <w:sz w:val="28"/>
+          <w:lang w:val="es-MX"/>
+        </w:rPr>
+        <w:t xml:space="preserve">{MES} </w:t>
+      </w:r>
+      <w:r>
+        <w:rPr>
+          <w:rFonts w:ascii="Arial" w:hAnsi="Arial" w:cs="Arial"/>
+          <w:sz w:val="28"/>
+          <w:lang w:val="es-MX"/>
+        </w:rPr>
+        <w:t xml:space="preserve">del año </w:t>
+      </w:r>
+      <w:r>
+        <w:rPr>
+          <w:rFonts w:ascii="Arial" w:hAnsi="Arial" w:cs="Arial"/>
+          <w:sz w:val="28"/>
+          <w:lang w:val="es-MX"/>
+        </w:rPr>
+        <w:t>{ANO}</w:t>
+      </w:r>
+      <w:r>
+        <w:rPr>
+          <w:rFonts w:ascii="Arial" w:hAnsi="Arial" w:cs="Arial"/>
+          <w:sz w:val="28"/>
+          <w:lang w:val="es-MX"/>
+        </w:rPr>
+        <w:t xml:space="preserve">. </w:t>
       </w:r>
     </w:p>
     <w:p>
@@ -394,59 +484,15 @@
         </w:rPr>
       </w:pPr>
       <w:r>
-        <w:t xml:space="preserve"> </w:t>
-      </w:r>
-      <w:r>
-        <w:fldChar w:fldCharType="begin">
-          <w:ffData>
-            <w:name w:val=""/>
-            <w:enabled/>
-            <w:calcOnExit w:val="0"/>
-            <w:checkBox>
-              <w:sizeAuto/>
-              <w:default w:val="0"/>
-            </w:checkBox>
-          </w:ffData>
-        </w:fldChar>
-      </w:r>
-      <w:r>
-        <w:rPr>
-          <w:rFonts w:ascii="Arial" w:hAnsi="Arial"/>
+        <w:t>{ADMINISTRATIVA}</w:t>
+      </w:r>
+      <w:r>
+        <w:rPr>
+          <w:rFonts w:ascii="Arial" w:hAnsi="Arial" w:cs="Arial"/>
           <w:sz w:val="18"/>
           <w:szCs w:val="18"/>
         </w:rPr>
-        <w:instrText xml:space="preserve"> FORMCHECKBOX </w:instrText>
-      </w:r>
-      <w:r>
-        <w:rPr>
-          <w:rFonts w:ascii="Arial" w:hAnsi="Arial"/>
-          <w:sz w:val="18"/>
-          <w:szCs w:val="18"/>
-        </w:rPr>
-      </w:r>
-      <w:r>
-        <w:rPr>
-          <w:rFonts w:ascii="Arial" w:hAnsi="Arial"/>
-          <w:sz w:val="18"/>
-          <w:szCs w:val="18"/>
-        </w:rPr>
-        <w:fldChar w:fldCharType="separate"/>
-      </w:r>
-      <w:r>
-        <w:rPr>
-          <w:rFonts w:ascii="Arial" w:hAnsi="Arial"/>
-          <w:sz w:val="18"/>
-          <w:szCs w:val="18"/>
-        </w:rPr>
-        <w:fldChar w:fldCharType="end"/>
-      </w:r>
-      <w:r>
-        <w:rPr>
-          <w:rFonts w:ascii="Arial" w:hAnsi="Arial" w:cs="Arial"/>
-          <w:sz w:val="18"/>
-          <w:szCs w:val="18"/>
-        </w:rPr>
-        <w:t xml:space="preserve">  </w:t>
+        <w:t xml:space="preserve"> </w:t>
       </w:r>
       <w:r>
         <w:rPr>
@@ -455,83 +501,18 @@
         </w:rPr>
         <w:t>Tramitado</w:t>
       </w:r>
-    </w:p>
-    <w:p>
-      <w:pPr>
-        <w:spacing w:line="360" w:lineRule="auto"/>
-        <w:jc w:val="both"/>
-        <w:rPr>
-          <w:rFonts w:ascii="Arial" w:hAnsi="Arial" w:cs="Arial"/>
-          <w:lang w:val="es-MX"/>
-        </w:rPr>
-      </w:pPr>
-      <w:r>
-        <w:rPr>
-          <w:rFonts w:ascii="Arial" w:hAnsi="Arial" w:cs="Arial"/>
-          <w:b/>
-          <w:sz w:val="28"/>
-          <w:szCs w:val="28"/>
-          <w:lang w:val="es-MX"/>
-        </w:rPr>
-        <w:t xml:space="preserve"> </w:t>
-      </w:r>
-      <w:r>
-        <w:fldChar w:fldCharType="begin">
-          <w:ffData>
-            <w:name w:val=""/>
-            <w:enabled/>
-            <w:calcOnExit w:val="0"/>
-            <w:checkBox>
-              <w:sizeAuto/>
-              <w:default w:val="0"/>
-            </w:checkBox>
-          </w:ffData>
-        </w:fldChar>
-      </w:r>
-      <w:r>
-        <w:rPr>
-          <w:rFonts w:ascii="Arial" w:hAnsi="Arial"/>
-          <w:sz w:val="18"/>
-          <w:szCs w:val="18"/>
-        </w:rPr>
-        <w:instrText xml:space="preserve"> FORMCHECKBOX </w:instrText>
-      </w:r>
-      <w:r>
-        <w:rPr>
-          <w:rFonts w:ascii="Arial" w:hAnsi="Arial"/>
-          <w:sz w:val="18"/>
-          <w:szCs w:val="18"/>
-        </w:rPr>
-      </w:r>
-      <w:r>
-        <w:rPr>
-          <w:rFonts w:ascii="Arial" w:hAnsi="Arial"/>
-          <w:sz w:val="18"/>
-          <w:szCs w:val="18"/>
-        </w:rPr>
-        <w:fldChar w:fldCharType="separate"/>
-      </w:r>
-      <w:bookmarkStart w:id="11" w:name="__Fieldmark__14987_1843208029"/>
+      <w:bookmarkStart w:id="11" w:name="__Fieldmark__1634_496787447"/>
+      <w:bookmarkStart w:id="12" w:name="__Fieldmark__82_4187611318"/>
+      <w:bookmarkStart w:id="13" w:name="__Fieldmark__3175_702608217"/>
+      <w:bookmarkStart w:id="14" w:name="__Fieldmark__4767_2438858667"/>
+      <w:bookmarkStart w:id="15" w:name="__Fieldmark__7779_702608217"/>
+      <w:bookmarkStart w:id="16" w:name="__Fieldmark__5755_702608217"/>
+      <w:bookmarkStart w:id="17" w:name="__Fieldmark__3573_702608217"/>
+      <w:bookmarkStart w:id="18" w:name="__Fieldmark__1555_473013302"/>
+      <w:bookmarkStart w:id="19" w:name="__Fieldmark__4495_2438858667"/>
+      <w:bookmarkStart w:id="20" w:name="__Fieldmark__4748_702608217"/>
+      <w:bookmarkStart w:id="21" w:name="__Fieldmark__8023_702608217"/>
       <w:bookmarkEnd w:id="11"/>
-      <w:r>
-        <w:rPr>
-          <w:rFonts w:ascii="Arial" w:hAnsi="Arial"/>
-          <w:sz w:val="18"/>
-          <w:szCs w:val="18"/>
-        </w:rPr>
-        <w:fldChar w:fldCharType="end"/>
-      </w:r>
-      <w:bookmarkStart w:id="12" w:name="__Fieldmark__1634_496787447"/>
-      <w:bookmarkStart w:id="13" w:name="__Fieldmark__82_4187611318"/>
-      <w:bookmarkStart w:id="14" w:name="__Fieldmark__3175_702608217"/>
-      <w:bookmarkStart w:id="15" w:name="__Fieldmark__4767_2438858667"/>
-      <w:bookmarkStart w:id="16" w:name="__Fieldmark__7779_702608217"/>
-      <w:bookmarkStart w:id="17" w:name="__Fieldmark__5755_702608217"/>
-      <w:bookmarkStart w:id="18" w:name="__Fieldmark__3573_702608217"/>
-      <w:bookmarkStart w:id="19" w:name="__Fieldmark__1555_473013302"/>
-      <w:bookmarkStart w:id="20" w:name="__Fieldmark__4495_2438858667"/>
-      <w:bookmarkStart w:id="21" w:name="__Fieldmark__4748_702608217"/>
-      <w:bookmarkStart w:id="22" w:name="__Fieldmark__8023_702608217"/>
       <w:bookmarkEnd w:id="12"/>
       <w:bookmarkEnd w:id="13"/>
       <w:bookmarkEnd w:id="14"/>
@@ -542,14 +523,27 @@
       <w:bookmarkEnd w:id="19"/>
       <w:bookmarkEnd w:id="20"/>
       <w:bookmarkEnd w:id="21"/>
-      <w:bookmarkEnd w:id="22"/>
+    </w:p>
+    <w:p>
+      <w:pPr>
+        <w:spacing w:line="360" w:lineRule="auto"/>
+        <w:jc w:val="both"/>
+        <w:rPr>
+          <w:rFonts w:ascii="Arial" w:hAnsi="Arial" w:cs="Arial"/>
+          <w:sz w:val="28"/>
+          <w:lang w:val="es-MX"/>
+        </w:rPr>
+      </w:pPr>
+      <w:r>
+        <w:t>{FONDO_NEGRO}</w:t>
+      </w:r>
       <w:r>
         <w:rPr>
           <w:rFonts w:ascii="Arial" w:hAnsi="Arial" w:cs="Arial"/>
           <w:sz w:val="18"/>
           <w:szCs w:val="18"/>
         </w:rPr>
-        <w:t xml:space="preserve">  </w:t>
+        <w:t xml:space="preserve"> </w:t>
       </w:r>
       <w:r>
         <w:rPr>
@@ -569,24 +563,7 @@
         </w:rPr>
       </w:pPr>
       <w:r>
-        <w:rPr>
-          <w:sz w:val="24"/>
-          <w:szCs w:val="24"/>
-        </w:rPr>
-        <w:t xml:space="preserve"> </w:t>
-      </w:r>
-      <w:r>
-        <w:fldChar w:fldCharType="begin">
-          <w:ffData>
-            <w:name w:val=""/>
-            <w:enabled/>
-            <w:calcOnExit w:val="0"/>
-            <w:checkBox>
-              <w:sizeAuto/>
-              <w:default w:val="0"/>
-            </w:checkBox>
-          </w:ffData>
-        </w:fldChar>
+        <w:t>{REMITIDO}</w:t>
       </w:r>
       <w:r>
         <w:rPr>
@@ -594,37 +571,6 @@
           <w:sz w:val="18"/>
           <w:szCs w:val="18"/>
         </w:rPr>
-        <w:instrText xml:space="preserve"> FORMCHECKBOX </w:instrText>
-      </w:r>
-      <w:r>
-        <w:rPr>
-          <w:rFonts w:ascii="Arial" w:hAnsi="Arial"/>
-          <w:sz w:val="18"/>
-          <w:szCs w:val="18"/>
-        </w:rPr>
-      </w:r>
-      <w:r>
-        <w:rPr>
-          <w:rFonts w:ascii="Arial" w:hAnsi="Arial"/>
-          <w:sz w:val="18"/>
-          <w:szCs w:val="18"/>
-        </w:rPr>
-        <w:fldChar w:fldCharType="separate"/>
-      </w:r>
-      <w:r>
-        <w:rPr>
-          <w:rFonts w:ascii="Arial" w:hAnsi="Arial"/>
-          <w:sz w:val="18"/>
-          <w:szCs w:val="18"/>
-        </w:rPr>
-        <w:fldChar w:fldCharType="end"/>
-      </w:r>
-      <w:r>
-        <w:rPr>
-          <w:rFonts w:ascii="Arial" w:hAnsi="Arial"/>
-          <w:sz w:val="18"/>
-          <w:szCs w:val="18"/>
-        </w:rPr>
         <w:t xml:space="preserve"> </w:t>
       </w:r>
       <w:r>
@@ -632,7 +578,7 @@
           <w:rFonts w:ascii="Arial" w:hAnsi="Arial" w:cs="Arial"/>
           <w:lang w:val="es-MX"/>
         </w:rPr>
-        <w:t xml:space="preserve"> Remitido</w:t>
+        <w:t>Remitido</w:t>
       </w:r>
       <w:r>
         <w:rPr>
@@ -651,68 +597,21 @@
           <w:lang w:val="es-MX"/>
         </w:rPr>
       </w:pPr>
-      <w:r>
-        <w:t xml:space="preserve"> </w:t>
-      </w:r>
-      <w:r>
-        <w:fldChar w:fldCharType="begin">
-          <w:ffData>
-            <w:name w:val=""/>
-            <w:enabled/>
-            <w:calcOnExit w:val="0"/>
-            <w:checkBox>
-              <w:sizeAuto/>
-              <w:default w:val="0"/>
-            </w:checkBox>
-          </w:ffData>
-        </w:fldChar>
-      </w:r>
-      <w:r>
-        <w:rPr>
-          <w:rFonts w:ascii="Arial" w:hAnsi="Arial"/>
-          <w:sz w:val="18"/>
-          <w:szCs w:val="18"/>
-        </w:rPr>
-        <w:instrText xml:space="preserve"> FORMCHECKBOX </w:instrText>
-      </w:r>
-      <w:r>
-        <w:rPr>
-          <w:rFonts w:ascii="Arial" w:hAnsi="Arial"/>
-          <w:sz w:val="18"/>
-          <w:szCs w:val="18"/>
-        </w:rPr>
-      </w:r>
-      <w:r>
-        <w:rPr>
-          <w:rFonts w:ascii="Arial" w:hAnsi="Arial"/>
-          <w:sz w:val="18"/>
-          <w:szCs w:val="18"/>
-        </w:rPr>
-        <w:fldChar w:fldCharType="separate"/>
-      </w:r>
-      <w:bookmarkStart w:id="23" w:name="__Fieldmark__15065_1843208029"/>
+      <w:bookmarkStart w:id="22" w:name="__Fieldmark__1652_496787447"/>
+      <w:bookmarkStart w:id="23" w:name="__Fieldmark__5797_702608217"/>
+      <w:bookmarkStart w:id="24" w:name="__Fieldmark__4555_2438858667"/>
+      <w:bookmarkStart w:id="25" w:name="__Fieldmark__7827_702608217"/>
+      <w:bookmarkStart w:id="26" w:name="__Fieldmark__3603_702608217"/>
+      <w:bookmarkStart w:id="27" w:name="__Fieldmark__8077_702608217"/>
+      <w:bookmarkStart w:id="28" w:name="__Fieldmark__4833_2438858667"/>
+      <w:bookmarkStart w:id="29" w:name="__Fieldmark__3199_702608217"/>
+      <w:bookmarkStart w:id="30" w:name="__Fieldmark__1569_473013302"/>
+      <w:bookmarkStart w:id="31" w:name="__Fieldmark__154_4187611318"/>
+      <w:bookmarkStart w:id="32" w:name="__Fieldmark__4784_702608217"/>
+      <w:bookmarkStart w:id="33" w:name="__DdeLink__298_4187611318"/>
+      <w:bookmarkStart w:id="34" w:name="__DdeLink__313_4187611318"/>
+      <w:bookmarkEnd w:id="22"/>
       <w:bookmarkEnd w:id="23"/>
-      <w:r>
-        <w:rPr>
-          <w:rFonts w:ascii="Arial" w:hAnsi="Arial"/>
-          <w:sz w:val="18"/>
-          <w:szCs w:val="18"/>
-        </w:rPr>
-        <w:fldChar w:fldCharType="end"/>
-      </w:r>
-      <w:bookmarkStart w:id="24" w:name="__Fieldmark__1652_496787447"/>
-      <w:bookmarkStart w:id="25" w:name="__Fieldmark__5797_702608217"/>
-      <w:bookmarkStart w:id="26" w:name="__Fieldmark__4555_2438858667"/>
-      <w:bookmarkStart w:id="27" w:name="__Fieldmark__7827_702608217"/>
-      <w:bookmarkStart w:id="28" w:name="__Fieldmark__3603_702608217"/>
-      <w:bookmarkStart w:id="29" w:name="__Fieldmark__8077_702608217"/>
-      <w:bookmarkStart w:id="30" w:name="__Fieldmark__4833_2438858667"/>
-      <w:bookmarkStart w:id="31" w:name="__Fieldmark__3199_702608217"/>
-      <w:bookmarkStart w:id="32" w:name="__Fieldmark__1569_473013302"/>
-      <w:bookmarkStart w:id="33" w:name="__Fieldmark__154_4187611318"/>
-      <w:bookmarkStart w:id="34" w:name="__Fieldmark__4784_702608217"/>
-      <w:bookmarkStart w:id="35" w:name="__DdeLink__298_4187611318"/>
-      <w:bookmarkStart w:id="36" w:name="__DdeLink__313_4187611318"/>
       <w:bookmarkEnd w:id="24"/>
       <w:bookmarkEnd w:id="25"/>
       <w:bookmarkEnd w:id="26"/>
@@ -722,136 +621,95 @@
       <w:bookmarkEnd w:id="30"/>
       <w:bookmarkEnd w:id="31"/>
       <w:bookmarkEnd w:id="32"/>
+      <w:r>
+        <w:t>{RECURSOS_PROPIOS}</w:t>
+      </w:r>
+      <w:r>
+        <w:rPr>
+          <w:rFonts w:ascii="Arial" w:hAnsi="Arial" w:cs="Arial"/>
+          <w:sz w:val="18"/>
+          <w:szCs w:val="18"/>
+        </w:rPr>
+        <w:t xml:space="preserve"> </w:t>
+      </w:r>
+      <w:r>
+        <w:rPr>
+          <w:rFonts w:ascii="Arial" w:hAnsi="Arial" w:cs="Arial"/>
+          <w:lang w:val="es-MX"/>
+        </w:rPr>
+        <w:t>Resuelto por el solicitante</w:t>
+      </w:r>
+      <w:r>
+        <w:rPr>
+          <w:rFonts w:ascii="Arial" w:hAnsi="Arial" w:cs="Arial"/>
+          <w:lang w:val="es-MX"/>
+        </w:rPr>
+        <w:t xml:space="preserve">. </w:t>
+      </w:r>
       <w:bookmarkEnd w:id="33"/>
       <w:bookmarkEnd w:id="34"/>
+    </w:p>
+    <w:p>
+      <w:pPr>
+        <w:spacing w:line="360" w:lineRule="auto"/>
+        <w:jc w:val="both"/>
+        <w:rPr>
+          <w:rFonts w:ascii="Arial" w:hAnsi="Arial" w:cs="Arial"/>
+          <w:lang w:val="es-MX"/>
+        </w:rPr>
+      </w:pPr>
+      <w:r>
+        <w:t>{NO_PROCEDE}</w:t>
+      </w:r>
       <w:r>
         <w:rPr>
           <w:rFonts w:ascii="Arial" w:hAnsi="Arial" w:cs="Arial"/>
           <w:sz w:val="18"/>
           <w:szCs w:val="18"/>
         </w:rPr>
-        <w:t xml:space="preserve">  </w:t>
-      </w:r>
-      <w:r>
-        <w:rPr>
-          <w:rFonts w:ascii="Arial" w:hAnsi="Arial" w:cs="Arial"/>
-          <w:lang w:val="es-MX"/>
-        </w:rPr>
-        <w:t>Resuelto por el solicitante</w:t>
-      </w:r>
-      <w:r>
-        <w:rPr>
-          <w:rFonts w:ascii="Arial" w:hAnsi="Arial" w:cs="Arial"/>
-          <w:lang w:val="es-MX"/>
-        </w:rPr>
-        <w:t xml:space="preserve">. </w:t>
-      </w:r>
+        <w:t xml:space="preserve"> </w:t>
+      </w:r>
+      <w:r>
+        <w:rPr>
+          <w:rFonts w:ascii="Arial" w:hAnsi="Arial" w:cs="Arial"/>
+          <w:lang w:val="es-MX"/>
+        </w:rPr>
+        <w:t>No conforme</w:t>
+      </w:r>
+      <w:r>
+        <w:rPr>
+          <w:rFonts w:ascii="Arial" w:hAnsi="Arial" w:cs="Arial"/>
+          <w:lang w:val="es-MX"/>
+        </w:rPr>
+        <w:t>.</w:t>
+      </w:r>
+    </w:p>
+    <w:p>
+      <w:pPr>
+        <w:spacing w:line="360" w:lineRule="auto"/>
+        <w:jc w:val="both"/>
+        <w:rPr>
+          <w:rFonts w:ascii="Arial" w:hAnsi="Arial" w:cs="Arial"/>
+          <w:b/>
+          <w:lang w:val="es-MX"/>
+        </w:rPr>
+      </w:pPr>
+      <w:r>
+        <w:t xml:space="preserve"> </w:t>
+      </w:r>
+      <w:bookmarkStart w:id="35" w:name="__Fieldmark__3199_7026082171"/>
+      <w:bookmarkStart w:id="36" w:name="__Fieldmark__5797_7026082171"/>
+      <w:bookmarkStart w:id="37" w:name="__Fieldmark__4555_24388586671"/>
+      <w:bookmarkStart w:id="38" w:name="__Fieldmark__4784_7026082171"/>
+      <w:bookmarkStart w:id="39" w:name="__Fieldmark__1652_4967874471"/>
+      <w:bookmarkStart w:id="40" w:name="__Fieldmark__3603_7026082171"/>
+      <w:bookmarkStart w:id="41" w:name="__Fieldmark__8077_7026082171"/>
+      <w:bookmarkStart w:id="42" w:name="__Fieldmark__4833_24388586671"/>
+      <w:bookmarkStart w:id="43" w:name="__Fieldmark__1569_4730133021"/>
+      <w:bookmarkStart w:id="44" w:name="__Fieldmark__316_4187611318"/>
+      <w:bookmarkStart w:id="45" w:name="__Fieldmark__7827_7026082171"/>
       <w:bookmarkEnd w:id="35"/>
       <w:bookmarkEnd w:id="36"/>
-    </w:p>
-    <w:p>
-      <w:pPr>
-        <w:spacing w:line="360" w:lineRule="auto"/>
-        <w:jc w:val="both"/>
-        <w:rPr>
-          <w:rFonts w:ascii="Arial" w:hAnsi="Arial" w:cs="Arial"/>
-          <w:lang w:val="es-MX"/>
-        </w:rPr>
-      </w:pPr>
-      <w:r>
-        <w:t xml:space="preserve"> </w:t>
-      </w:r>
-      <w:r>
-        <w:fldChar w:fldCharType="begin">
-          <w:ffData>
-            <w:name w:val=""/>
-            <w:enabled/>
-            <w:calcOnExit w:val="0"/>
-            <w:checkBox>
-              <w:sizeAuto/>
-              <w:default w:val="0"/>
-            </w:checkBox>
-          </w:ffData>
-        </w:fldChar>
-      </w:r>
-      <w:r>
-        <w:rPr>
-          <w:rFonts w:ascii="Arial" w:hAnsi="Arial"/>
-          <w:sz w:val="18"/>
-          <w:szCs w:val="18"/>
-        </w:rPr>
-        <w:instrText xml:space="preserve"> FORMCHECKBOX </w:instrText>
-      </w:r>
-      <w:r>
-        <w:rPr>
-          <w:rFonts w:ascii="Arial" w:hAnsi="Arial"/>
-          <w:sz w:val="18"/>
-          <w:szCs w:val="18"/>
-        </w:rPr>
-      </w:r>
-      <w:r>
-        <w:rPr>
-          <w:rFonts w:ascii="Arial" w:hAnsi="Arial"/>
-          <w:sz w:val="18"/>
-          <w:szCs w:val="18"/>
-        </w:rPr>
-        <w:fldChar w:fldCharType="separate"/>
-      </w:r>
-      <w:r>
-        <w:rPr>
-          <w:rFonts w:ascii="Arial" w:hAnsi="Arial"/>
-          <w:sz w:val="18"/>
-          <w:szCs w:val="18"/>
-        </w:rPr>
-        <w:fldChar w:fldCharType="end"/>
-      </w:r>
-      <w:r>
-        <w:rPr>
-          <w:rFonts w:ascii="Arial" w:hAnsi="Arial" w:cs="Arial"/>
-          <w:sz w:val="18"/>
-          <w:szCs w:val="18"/>
-        </w:rPr>
-        <w:t xml:space="preserve">  </w:t>
-      </w:r>
-      <w:r>
-        <w:rPr>
-          <w:rFonts w:ascii="Arial" w:hAnsi="Arial" w:cs="Arial"/>
-          <w:lang w:val="es-MX"/>
-        </w:rPr>
-        <w:t>No conforme</w:t>
-      </w:r>
-      <w:r>
-        <w:rPr>
-          <w:rFonts w:ascii="Arial" w:hAnsi="Arial" w:cs="Arial"/>
-          <w:lang w:val="es-MX"/>
-        </w:rPr>
-        <w:t>.</w:t>
-      </w:r>
-    </w:p>
-    <w:p>
-      <w:pPr>
-        <w:spacing w:line="360" w:lineRule="auto"/>
-        <w:jc w:val="both"/>
-        <w:rPr>
-          <w:rFonts w:ascii="Arial" w:hAnsi="Arial" w:cs="Arial"/>
-          <w:b/>
-          <w:lang w:val="es-MX"/>
-        </w:rPr>
-      </w:pPr>
-      <w:r>
-        <w:t xml:space="preserve"> </w:t>
-      </w:r>
-      <w:bookmarkStart w:id="37" w:name="__Fieldmark__3199_7026082171"/>
-      <w:bookmarkStart w:id="38" w:name="__Fieldmark__5797_7026082171"/>
-      <w:bookmarkStart w:id="39" w:name="__Fieldmark__4555_24388586671"/>
-      <w:bookmarkStart w:id="40" w:name="__Fieldmark__4784_7026082171"/>
-      <w:bookmarkStart w:id="41" w:name="__Fieldmark__1652_4967874471"/>
-      <w:bookmarkStart w:id="42" w:name="__Fieldmark__3603_7026082171"/>
-      <w:bookmarkStart w:id="43" w:name="__Fieldmark__8077_7026082171"/>
-      <w:bookmarkStart w:id="44" w:name="__Fieldmark__4833_24388586671"/>
-      <w:bookmarkStart w:id="45" w:name="__Fieldmark__1569_4730133021"/>
-      <w:bookmarkStart w:id="46" w:name="__Fieldmark__316_4187611318"/>
-      <w:bookmarkStart w:id="47" w:name="__Fieldmark__7827_7026082171"/>
       <w:bookmarkEnd w:id="37"/>
       <w:bookmarkEnd w:id="38"/>
       <w:bookmarkEnd w:id="39"/>
@@ -861,8 +719,6 @@
       <w:bookmarkEnd w:id="43"/>
       <w:bookmarkEnd w:id="44"/>
       <w:bookmarkEnd w:id="45"/>
-      <w:bookmarkEnd w:id="46"/>
-      <w:bookmarkEnd w:id="47"/>
     </w:p>
     <w:p>
       <w:pPr>
@@ -1006,12 +862,12 @@
         <w:ind w:firstLine="360"/>
         <w:jc w:val="center"/>
       </w:pPr>
-      <w:bookmarkStart w:id="48" w:name="__DdeLink__8202_702608217"/>
-      <w:bookmarkStart w:id="49" w:name="__DdeLink__4888_702608217"/>
-      <w:bookmarkStart w:id="50" w:name="__DdeLink__4895_702608217"/>
+      <w:bookmarkStart w:id="46" w:name="__DdeLink__8202_702608217"/>
+      <w:bookmarkStart w:id="47" w:name="__DdeLink__4888_702608217"/>
+      <w:bookmarkStart w:id="48" w:name="__DdeLink__4895_702608217"/>
+      <w:bookmarkEnd w:id="46"/>
+      <w:bookmarkEnd w:id="47"/>
       <w:bookmarkEnd w:id="48"/>
-      <w:bookmarkEnd w:id="49"/>
-      <w:bookmarkEnd w:id="50"/>
       <w:r>
         <w:rPr>
           <w:rFonts w:ascii="Arial" w:hAnsi="Arial" w:cs="Arial"/>
@@ -1032,7 +888,7 @@
         <w:ind w:firstLine="360"/>
         <w:jc w:val="center"/>
       </w:pPr>
-      <w:bookmarkStart w:id="51" w:name="__DdeLink__6915_702608217"/>
+      <w:bookmarkStart w:id="49" w:name="__DdeLink__6915_702608217"/>
       <w:r>
         <w:rPr>
           <w:rFonts w:ascii="Arial" w:hAnsi="Arial" w:cs="Arial"/>
@@ -1045,7 +901,7 @@
         </w:rPr>
         <w:t>Publicado en la Gaceta Oficial de la República Bolivariana de Venezuela N°42.814 de fecha 06/02/2024</w:t>
       </w:r>
-      <w:bookmarkEnd w:id="51"/>
+      <w:bookmarkEnd w:id="49"/>
     </w:p>
     <w:p>
       <w:pPr>
@@ -1062,8 +918,12 @@
       </w:pPr>
     </w:p>
     <w:sectPr>
-      <w:headerReference w:type="default" r:id="rId8"/>
-      <w:footerReference w:type="default" r:id="rId9"/>
+      <w:headerReference w:type="even" r:id="rId8"/>
+      <w:headerReference w:type="default" r:id="rId9"/>
+      <w:footerReference w:type="even" r:id="rId10"/>
+      <w:footerReference w:type="default" r:id="rId11"/>
+      <w:headerReference w:type="first" r:id="rId12"/>
+      <w:footerReference w:type="first" r:id="rId13"/>
       <w:pgSz w:w="12240" w:h="15840"/>
       <w:pgMar w:top="1559" w:right="1701" w:bottom="1417" w:left="1701" w:header="850" w:footer="1077" w:gutter="0"/>
       <w:cols w:space="720"/>
@@ -1100,6 +960,16 @@
 </file>
 
 <file path=word/footer1.xml><?xml version="1.0" encoding="utf-8"?>
+<w:ftr xmlns:wpc="http://schemas.microsoft.com/office/word/2010/wordprocessingCanvas" xmlns:cx="http://schemas.microsoft.com/office/drawing/2014/chartex" xmlns:cx1="http://schemas.microsoft.com/office/drawing/2015/9/8/chartex" xmlns:cx2="http://schemas.microsoft.com/office/drawing/2015/10/21/chartex" xmlns:cx3="http://schemas.microsoft.com/office/drawing/2016/5/9/chartex" xmlns:cx4="http://schemas.microsoft.com/office/drawing/2016/5/10/chartex" xmlns:cx5="http://schemas.microsoft.com/office/drawing/2016/5/11/chartex" xmlns:cx6="http://schemas.microsoft.com/office/drawing/2016/5/12/chartex" xmlns:cx7="http://schemas.microsoft.com/office/drawing/2016/5/13/chartex" xmlns:cx8="http://schemas.microsoft.com/office/drawing/2016/5/14/chartex" xmlns:mc="http://schemas.openxmlformats.org/markup-compatibility/2006" xmlns:aink="http://schemas.microsoft.com/office/drawing/2016/ink" xmlns:am3d="http://schemas.microsoft.com/office/drawing/2017/model3d" xmlns:o="urn:schemas-microsoft-com:office:office" xmlns:r="http://schemas.openxmlformats.org/officeDocument/2006/relationships" xmlns:m="http://schemas.openxmlformats.org/officeDocument/2006/math" xmlns:v="urn:schemas-microsoft-com:vml" xmlns:wp14="http://schemas.microsoft.com/office/word/2010/wordprocessingDrawing" xmlns:wp="http://schemas.openxmlformats.org/drawingml/2006/wordprocessingDrawing" xmlns:w10="urn:schemas-microsoft-com:office:word" xmlns:w="http://schemas.openxmlformats.org/wordprocessingml/2006/main" xmlns:w14="http://schemas.microsoft.com/office/word/2010/wordml" xmlns:w15="http://schemas.microsoft.com/office/word/2012/wordml" xmlns:w16cex="http://schemas.microsoft.com/office/word/2018/wordml/cex" xmlns:w16cid="http://schemas.microsoft.com/office/word/2016/wordml/cid" xmlns:w16="http://schemas.microsoft.com/office/word/2018/wordml" xmlns:w16sdtdh="http://schemas.microsoft.com/office/word/2020/wordml/sdtdatahash" xmlns:w16se="http://schemas.microsoft.com/office/word/2015/wordml/symex" xmlns:wpg="http://schemas.microsoft.com/office/word/2010/wordprocessingGroup" xmlns:wpi="http://schemas.microsoft.com/office/word/2010/wordprocessingInk" xmlns:wne="http://schemas.microsoft.com/office/word/2006/wordml" xmlns:wps="http://schemas.microsoft.com/office/word/2010/wordprocessingShape" mc:Ignorable="w14 w15 w16se w16cid w16 w16cex w16sdtdh wp14">
+  <w:p>
+    <w:pPr>
+      <w:pStyle w:val="Piedepgina"/>
+    </w:pPr>
+  </w:p>
+</w:ftr>
+</file>
+
+<file path=word/footer2.xml><?xml version="1.0" encoding="utf-8"?>
 <w:ftr xmlns:wpc="http://schemas.microsoft.com/office/word/2010/wordprocessingCanvas" xmlns:cx="http://schemas.microsoft.com/office/drawing/2014/chartex" xmlns:cx1="http://schemas.microsoft.com/office/drawing/2015/9/8/chartex" xmlns:cx2="http://schemas.microsoft.com/office/drawing/2015/10/21/chartex" xmlns:cx3="http://schemas.microsoft.com/office/drawing/2016/5/9/chartex" xmlns:cx4="http://schemas.microsoft.com/office/drawing/2016/5/10/chartex" xmlns:cx5="http://schemas.microsoft.com/office/drawing/2016/5/11/chartex" xmlns:cx6="http://schemas.microsoft.com/office/drawing/2016/5/12/chartex" xmlns:cx7="http://schemas.microsoft.com/office/drawing/2016/5/13/chartex" xmlns:cx8="http://schemas.microsoft.com/office/drawing/2016/5/14/chartex" xmlns:mc="http://schemas.openxmlformats.org/markup-compatibility/2006" xmlns:aink="http://schemas.microsoft.com/office/drawing/2016/ink" xmlns:am3d="http://schemas.microsoft.com/office/drawing/2017/model3d" xmlns:o="urn:schemas-microsoft-com:office:office" xmlns:r="http://schemas.openxmlformats.org/officeDocument/2006/relationships" xmlns:m="http://schemas.openxmlformats.org/officeDocument/2006/math" xmlns:v="urn:schemas-microsoft-com:vml" xmlns:wp14="http://schemas.microsoft.com/office/word/2010/wordprocessingDrawing" xmlns:wp="http://schemas.openxmlformats.org/drawingml/2006/wordprocessingDrawing" xmlns:w10="urn:schemas-microsoft-com:office:word" xmlns:w="http://schemas.openxmlformats.org/wordprocessingml/2006/main" xmlns:w14="http://schemas.microsoft.com/office/word/2010/wordml" xmlns:w15="http://schemas.microsoft.com/office/word/2012/wordml" xmlns:w16cex="http://schemas.microsoft.com/office/word/2018/wordml/cex" xmlns:w16cid="http://schemas.microsoft.com/office/word/2016/wordml/cid" xmlns:w16="http://schemas.microsoft.com/office/word/2018/wordml" xmlns:w16sdtdh="http://schemas.microsoft.com/office/word/2020/wordml/sdtdatahash" xmlns:w16se="http://schemas.microsoft.com/office/word/2015/wordml/symex" xmlns:wpg="http://schemas.microsoft.com/office/word/2010/wordprocessingGroup" xmlns:wpi="http://schemas.microsoft.com/office/word/2010/wordprocessingInk" xmlns:wne="http://schemas.microsoft.com/office/word/2006/wordml" xmlns:wps="http://schemas.microsoft.com/office/word/2010/wordprocessingShape" mc:Ignorable="w14 w15 w16se w16cid w16 w16cex w16sdtdh wp14">
   <w:p>
     <w:pPr>
@@ -1115,6 +985,16 @@
 </w:ftr>
 </file>
 
+<file path=word/footer3.xml><?xml version="1.0" encoding="utf-8"?>
+<w:ftr xmlns:wpc="http://schemas.microsoft.com/office/word/2010/wordprocessingCanvas" xmlns:cx="http://schemas.microsoft.com/office/drawing/2014/chartex" xmlns:cx1="http://schemas.microsoft.com/office/drawing/2015/9/8/chartex" xmlns:cx2="http://schemas.microsoft.com/office/drawing/2015/10/21/chartex" xmlns:cx3="http://schemas.microsoft.com/office/drawing/2016/5/9/chartex" xmlns:cx4="http://schemas.microsoft.com/office/drawing/2016/5/10/chartex" xmlns:cx5="http://schemas.microsoft.com/office/drawing/2016/5/11/chartex" xmlns:cx6="http://schemas.microsoft.com/office/drawing/2016/5/12/chartex" xmlns:cx7="http://schemas.microsoft.com/office/drawing/2016/5/13/chartex" xmlns:cx8="http://schemas.microsoft.com/office/drawing/2016/5/14/chartex" xmlns:mc="http://schemas.openxmlformats.org/markup-compatibility/2006" xmlns:aink="http://schemas.microsoft.com/office/drawing/2016/ink" xmlns:am3d="http://schemas.microsoft.com/office/drawing/2017/model3d" xmlns:o="urn:schemas-microsoft-com:office:office" xmlns:r="http://schemas.openxmlformats.org/officeDocument/2006/relationships" xmlns:m="http://schemas.openxmlformats.org/officeDocument/2006/math" xmlns:v="urn:schemas-microsoft-com:vml" xmlns:wp14="http://schemas.microsoft.com/office/word/2010/wordprocessingDrawing" xmlns:wp="http://schemas.openxmlformats.org/drawingml/2006/wordprocessingDrawing" xmlns:w10="urn:schemas-microsoft-com:office:word" xmlns:w="http://schemas.openxmlformats.org/wordprocessingml/2006/main" xmlns:w14="http://schemas.microsoft.com/office/word/2010/wordml" xmlns:w15="http://schemas.microsoft.com/office/word/2012/wordml" xmlns:w16cex="http://schemas.microsoft.com/office/word/2018/wordml/cex" xmlns:w16cid="http://schemas.microsoft.com/office/word/2016/wordml/cid" xmlns:w16="http://schemas.microsoft.com/office/word/2018/wordml" xmlns:w16sdtdh="http://schemas.microsoft.com/office/word/2020/wordml/sdtdatahash" xmlns:w16se="http://schemas.microsoft.com/office/word/2015/wordml/symex" xmlns:wpg="http://schemas.microsoft.com/office/word/2010/wordprocessingGroup" xmlns:wpi="http://schemas.microsoft.com/office/word/2010/wordprocessingInk" xmlns:wne="http://schemas.microsoft.com/office/word/2006/wordml" xmlns:wps="http://schemas.microsoft.com/office/word/2010/wordprocessingShape" mc:Ignorable="w14 w15 w16se w16cid w16 w16cex w16sdtdh wp14">
+  <w:p>
+    <w:pPr>
+      <w:pStyle w:val="Piedepgina"/>
+    </w:pPr>
+  </w:p>
+</w:ftr>
+</file>
+
 <file path=word/footnotes.xml><?xml version="1.0" encoding="utf-8"?>
 <w:footnotes xmlns:wpc="http://schemas.microsoft.com/office/word/2010/wordprocessingCanvas" xmlns:cx="http://schemas.microsoft.com/office/drawing/2014/chartex" xmlns:cx1="http://schemas.microsoft.com/office/drawing/2015/9/8/chartex" xmlns:cx2="http://schemas.microsoft.com/office/drawing/2015/10/21/chartex" xmlns:cx3="http://schemas.microsoft.com/office/drawing/2016/5/9/chartex" xmlns:cx4="http://schemas.microsoft.com/office/drawing/2016/5/10/chartex" xmlns:cx5="http://schemas.microsoft.com/office/drawing/2016/5/11/chartex" xmlns:cx6="http://schemas.microsoft.com/office/drawing/2016/5/12/chartex" xmlns:cx7="http://schemas.microsoft.com/office/drawing/2016/5/13/chartex" xmlns:cx8="http://schemas.microsoft.com/office/drawing/2016/5/14/chartex" xmlns:mc="http://schemas.openxmlformats.org/markup-compatibility/2006" xmlns:aink="http://schemas.microsoft.com/office/drawing/2016/ink" xmlns:am3d="http://schemas.microsoft.com/office/drawing/2017/model3d" xmlns:o="urn:schemas-microsoft-com:office:office" xmlns:r="http://schemas.openxmlformats.org/officeDocument/2006/relationships" xmlns:m="http://schemas.openxmlformats.org/officeDocument/2006/math" xmlns:v="urn:schemas-microsoft-com:vml" xmlns:wp14="http://schemas.microsoft.com/office/word/2010/wordprocessingDrawing" xmlns:wp="http://schemas.openxmlformats.org/drawingml/2006/wordprocessingDrawing" xmlns:w10="urn:schemas-microsoft-com:office:word" xmlns:w="http://schemas.openxmlformats.org/wordprocessingml/2006/main" xmlns:w14="http://schemas.microsoft.com/office/word/2010/wordml" xmlns:w15="http://schemas.microsoft.com/office/word/2012/wordml" xmlns:w16cex="http://schemas.microsoft.com/office/word/2018/wordml/cex" xmlns:w16cid="http://schemas.microsoft.com/office/word/2016/wordml/cid" xmlns:w16="http://schemas.microsoft.com/office/word/2018/wordml" xmlns:w16sdtdh="http://schemas.microsoft.com/office/word/2020/wordml/sdtdatahash" xmlns:w16se="http://schemas.microsoft.com/office/word/2015/wordml/symex" xmlns:wpg="http://schemas.microsoft.com/office/word/2010/wordprocessingGroup" xmlns:wpi="http://schemas.microsoft.com/office/word/2010/wordprocessingInk" xmlns:wne="http://schemas.microsoft.com/office/word/2006/wordml" xmlns:wps="http://schemas.microsoft.com/office/word/2010/wordprocessingShape" mc:Ignorable="w14 w15 w16se w16cid w16 w16cex w16sdtdh wp14">
   <w:footnote w:type="separator" w:id="-1">
@@ -1141,6 +1021,16 @@
 </file>
 
 <file path=word/header1.xml><?xml version="1.0" encoding="utf-8"?>
+<w:hdr xmlns:wpc="http://schemas.microsoft.com/office/word/2010/wordprocessingCanvas" xmlns:cx="http://schemas.microsoft.com/office/drawing/2014/chartex" xmlns:cx1="http://schemas.microsoft.com/office/drawing/2015/9/8/chartex" xmlns:cx2="http://schemas.microsoft.com/office/drawing/2015/10/21/chartex" xmlns:cx3="http://schemas.microsoft.com/office/drawing/2016/5/9/chartex" xmlns:cx4="http://schemas.microsoft.com/office/drawing/2016/5/10/chartex" xmlns:cx5="http://schemas.microsoft.com/office/drawing/2016/5/11/chartex" xmlns:cx6="http://schemas.microsoft.com/office/drawing/2016/5/12/chartex" xmlns:cx7="http://schemas.microsoft.com/office/drawing/2016/5/13/chartex" xmlns:cx8="http://schemas.microsoft.com/office/drawing/2016/5/14/chartex" xmlns:mc="http://schemas.openxmlformats.org/markup-compatibility/2006" xmlns:aink="http://schemas.microsoft.com/office/drawing/2016/ink" xmlns:am3d="http://schemas.microsoft.com/office/drawing/2017/model3d" xmlns:o="urn:schemas-microsoft-com:office:office" xmlns:r="http://schemas.openxmlformats.org/officeDocument/2006/relationships" xmlns:m="http://schemas.openxmlformats.org/officeDocument/2006/math" xmlns:v="urn:schemas-microsoft-com:vml" xmlns:wp14="http://schemas.microsoft.com/office/word/2010/wordprocessingDrawing" xmlns:wp="http://schemas.openxmlformats.org/drawingml/2006/wordprocessingDrawing" xmlns:w10="urn:schemas-microsoft-com:office:word" xmlns:w="http://schemas.openxmlformats.org/wordprocessingml/2006/main" xmlns:w14="http://schemas.microsoft.com/office/word/2010/wordml" xmlns:w15="http://schemas.microsoft.com/office/word/2012/wordml" xmlns:w16cex="http://schemas.microsoft.com/office/word/2018/wordml/cex" xmlns:w16cid="http://schemas.microsoft.com/office/word/2016/wordml/cid" xmlns:w16="http://schemas.microsoft.com/office/word/2018/wordml" xmlns:w16sdtdh="http://schemas.microsoft.com/office/word/2020/wordml/sdtdatahash" xmlns:w16se="http://schemas.microsoft.com/office/word/2015/wordml/symex" xmlns:wpg="http://schemas.microsoft.com/office/word/2010/wordprocessingGroup" xmlns:wpi="http://schemas.microsoft.com/office/word/2010/wordprocessingInk" xmlns:wne="http://schemas.microsoft.com/office/word/2006/wordml" xmlns:wps="http://schemas.microsoft.com/office/word/2010/wordprocessingShape" mc:Ignorable="w14 w15 w16se w16cid w16 w16cex w16sdtdh wp14">
+  <w:p>
+    <w:pPr>
+      <w:pStyle w:val="Encabezado"/>
+    </w:pPr>
+  </w:p>
+</w:hdr>
+</file>
+
+<file path=word/header2.xml><?xml version="1.0" encoding="utf-8"?>
 <w:hdr xmlns:wpc="http://schemas.microsoft.com/office/word/2010/wordprocessingCanvas" xmlns:cx="http://schemas.microsoft.com/office/drawing/2014/chartex" xmlns:cx1="http://schemas.microsoft.com/office/drawing/2015/9/8/chartex" xmlns:cx2="http://schemas.microsoft.com/office/drawing/2015/10/21/chartex" xmlns:cx3="http://schemas.microsoft.com/office/drawing/2016/5/9/chartex" xmlns:cx4="http://schemas.microsoft.com/office/drawing/2016/5/10/chartex" xmlns:cx5="http://schemas.microsoft.com/office/drawing/2016/5/11/chartex" xmlns:cx6="http://schemas.microsoft.com/office/drawing/2016/5/12/chartex" xmlns:cx7="http://schemas.microsoft.com/office/drawing/2016/5/13/chartex" xmlns:cx8="http://schemas.microsoft.com/office/drawing/2016/5/14/chartex" xmlns:mc="http://schemas.openxmlformats.org/markup-compatibility/2006" xmlns:aink="http://schemas.microsoft.com/office/drawing/2016/ink" xmlns:am3d="http://schemas.microsoft.com/office/drawing/2017/model3d" xmlns:o="urn:schemas-microsoft-com:office:office" xmlns:r="http://schemas.openxmlformats.org/officeDocument/2006/relationships" xmlns:m="http://schemas.openxmlformats.org/officeDocument/2006/math" xmlns:v="urn:schemas-microsoft-com:vml" xmlns:wp14="http://schemas.microsoft.com/office/word/2010/wordprocessingDrawing" xmlns:wp="http://schemas.openxmlformats.org/drawingml/2006/wordprocessingDrawing" xmlns:w10="urn:schemas-microsoft-com:office:word" xmlns:w="http://schemas.openxmlformats.org/wordprocessingml/2006/main" xmlns:w14="http://schemas.microsoft.com/office/word/2010/wordml" xmlns:w15="http://schemas.microsoft.com/office/word/2012/wordml" xmlns:w16cex="http://schemas.microsoft.com/office/word/2018/wordml/cex" xmlns:w16cid="http://schemas.microsoft.com/office/word/2016/wordml/cid" xmlns:w16="http://schemas.microsoft.com/office/word/2018/wordml" xmlns:w16sdtdh="http://schemas.microsoft.com/office/word/2020/wordml/sdtdatahash" xmlns:w16se="http://schemas.microsoft.com/office/word/2015/wordml/symex" xmlns:wpg="http://schemas.microsoft.com/office/word/2010/wordprocessingGroup" xmlns:wpi="http://schemas.microsoft.com/office/word/2010/wordprocessingInk" xmlns:wne="http://schemas.microsoft.com/office/word/2006/wordml" xmlns:wps="http://schemas.microsoft.com/office/word/2010/wordprocessingShape" mc:Ignorable="w14 w15 w16se w16cid w16 w16cex w16sdtdh wp14">
   <w:tbl>
     <w:tblPr>
@@ -1351,7 +1241,7 @@
               <w:sz w:val="20"/>
               <w:szCs w:val="20"/>
             </w:rPr>
-            <w:t xml:space="preserve"> XX/XX</w:t>
+            <w:t xml:space="preserve"> </w:t>
           </w:r>
           <w:r>
             <w:rPr>
@@ -1360,7 +1250,7 @@
               <w:sz w:val="20"/>
               <w:szCs w:val="20"/>
             </w:rPr>
-            <w:t>/2024</w:t>
+            <w:t>{FECHA}</w:t>
           </w:r>
         </w:p>
       </w:tc>
@@ -1480,7 +1370,25 @@
               <w:sz w:val="20"/>
               <w:szCs w:val="20"/>
             </w:rPr>
-            <w:t>OAC/XXXX</w:t>
+            <w:t>OAC</w:t>
+          </w:r>
+          <w:r>
+            <w:rPr>
+              <w:rFonts w:ascii="Arial" w:hAnsi="Arial" w:cs="Arial"/>
+              <w:bCs/>
+              <w:sz w:val="20"/>
+              <w:szCs w:val="20"/>
+            </w:rPr>
+            <w:t>-</w:t>
+          </w:r>
+          <w:r>
+            <w:rPr>
+              <w:rFonts w:ascii="Arial" w:hAnsi="Arial" w:cs="Arial"/>
+              <w:bCs/>
+              <w:sz w:val="20"/>
+              <w:szCs w:val="20"/>
+            </w:rPr>
+            <w:t xml:space="preserve">{ID} </w:t>
           </w:r>
           <w:r>
             <w:rPr>
@@ -1597,6 +1505,16 @@
 </w:hdr>
 </file>
 
+<file path=word/header3.xml><?xml version="1.0" encoding="utf-8"?>
+<w:hdr xmlns:wpc="http://schemas.microsoft.com/office/word/2010/wordprocessingCanvas" xmlns:cx="http://schemas.microsoft.com/office/drawing/2014/chartex" xmlns:cx1="http://schemas.microsoft.com/office/drawing/2015/9/8/chartex" xmlns:cx2="http://schemas.microsoft.com/office/drawing/2015/10/21/chartex" xmlns:cx3="http://schemas.microsoft.com/office/drawing/2016/5/9/chartex" xmlns:cx4="http://schemas.microsoft.com/office/drawing/2016/5/10/chartex" xmlns:cx5="http://schemas.microsoft.com/office/drawing/2016/5/11/chartex" xmlns:cx6="http://schemas.microsoft.com/office/drawing/2016/5/12/chartex" xmlns:cx7="http://schemas.microsoft.com/office/drawing/2016/5/13/chartex" xmlns:cx8="http://schemas.microsoft.com/office/drawing/2016/5/14/chartex" xmlns:mc="http://schemas.openxmlformats.org/markup-compatibility/2006" xmlns:aink="http://schemas.microsoft.com/office/drawing/2016/ink" xmlns:am3d="http://schemas.microsoft.com/office/drawing/2017/model3d" xmlns:o="urn:schemas-microsoft-com:office:office" xmlns:r="http://schemas.openxmlformats.org/officeDocument/2006/relationships" xmlns:m="http://schemas.openxmlformats.org/officeDocument/2006/math" xmlns:v="urn:schemas-microsoft-com:vml" xmlns:wp14="http://schemas.microsoft.com/office/word/2010/wordprocessingDrawing" xmlns:wp="http://schemas.openxmlformats.org/drawingml/2006/wordprocessingDrawing" xmlns:w10="urn:schemas-microsoft-com:office:word" xmlns:w="http://schemas.openxmlformats.org/wordprocessingml/2006/main" xmlns:w14="http://schemas.microsoft.com/office/word/2010/wordml" xmlns:w15="http://schemas.microsoft.com/office/word/2012/wordml" xmlns:w16cex="http://schemas.microsoft.com/office/word/2018/wordml/cex" xmlns:w16cid="http://schemas.microsoft.com/office/word/2016/wordml/cid" xmlns:w16="http://schemas.microsoft.com/office/word/2018/wordml" xmlns:w16sdtdh="http://schemas.microsoft.com/office/word/2020/wordml/sdtdatahash" xmlns:w16se="http://schemas.microsoft.com/office/word/2015/wordml/symex" xmlns:wpg="http://schemas.microsoft.com/office/word/2010/wordprocessingGroup" xmlns:wpi="http://schemas.microsoft.com/office/word/2010/wordprocessingInk" xmlns:wne="http://schemas.microsoft.com/office/word/2006/wordml" xmlns:wps="http://schemas.microsoft.com/office/word/2010/wordprocessingShape" mc:Ignorable="w14 w15 w16se w16cid w16 w16cex w16sdtdh wp14">
+  <w:p>
+    <w:pPr>
+      <w:pStyle w:val="Encabezado"/>
+    </w:pPr>
+  </w:p>
+</w:hdr>
+</file>
+
 <file path=word/numbering.xml><?xml version="1.0" encoding="utf-8"?>
 <w:numbering xmlns:wpc="http://schemas.microsoft.com/office/word/2010/wordprocessingCanvas" xmlns:cx="http://schemas.microsoft.com/office/drawing/2014/chartex" xmlns:cx1="http://schemas.microsoft.com/office/drawing/2015/9/8/chartex" xmlns:cx2="http://schemas.microsoft.com/office/drawing/2015/10/21/chartex" xmlns:cx3="http://schemas.microsoft.com/office/drawing/2016/5/9/chartex" xmlns:cx4="http://schemas.microsoft.com/office/drawing/2016/5/10/chartex" xmlns:cx5="http://schemas.microsoft.com/office/drawing/2016/5/11/chartex" xmlns:cx6="http://schemas.microsoft.com/office/drawing/2016/5/12/chartex" xmlns:cx7="http://schemas.microsoft.com/office/drawing/2016/5/13/chartex" xmlns:cx8="http://schemas.microsoft.com/office/drawing/2016/5/14/chartex" xmlns:mc="http://schemas.openxmlformats.org/markup-compatibility/2006" xmlns:aink="http://schemas.microsoft.com/office/drawing/2016/ink" xmlns:am3d="http://schemas.microsoft.com/office/drawing/2017/model3d" xmlns:o="urn:schemas-microsoft-com:office:office" xmlns:r="http://schemas.openxmlformats.org/officeDocument/2006/relationships" xmlns:m="http://schemas.openxmlformats.org/officeDocument/2006/math" xmlns:v="urn:schemas-microsoft-com:vml" xmlns:wp14="http://schemas.microsoft.com/office/word/2010/wordprocessingDrawing" xmlns:wp="http://schemas.openxmlformats.org/drawingml/2006/wordprocessingDrawing" xmlns:w10="urn:schemas-microsoft-com:office:word" xmlns:w="http://schemas.openxmlformats.org/wordprocessingml/2006/main" xmlns:w14="http://schemas.microsoft.com/office/word/2010/wordml" xmlns:w15="http://schemas.microsoft.com/office/word/2012/wordml" xmlns:w16cex="http://schemas.microsoft.com/office/word/2018/wordml/cex" xmlns:w16cid="http://schemas.microsoft.com/office/word/2016/wordml/cid" xmlns:w16="http://schemas.microsoft.com/office/word/2018/wordml" xmlns:w16sdtdh="http://schemas.microsoft.com/office/word/2020/wordml/sdtdatahash" xmlns:w16se="http://schemas.microsoft.com/office/word/2015/wordml/symex" xmlns:wpg="http://schemas.microsoft.com/office/word/2010/wordprocessingGroup" xmlns:wpi="http://schemas.microsoft.com/office/word/2010/wordprocessingInk" xmlns:wne="http://schemas.microsoft.com/office/word/2006/wordml" xmlns:wps="http://schemas.microsoft.com/office/word/2010/wordprocessingShape" mc:Ignorable="w14 w15 w16se w16cid w16 w16cex w16sdtdh wp14">
   <w:abstractNum w:abstractNumId="0" w15:restartNumberingAfterBreak="0">
@@ -1971,6 +1889,7 @@
     <w:lsdException w:name="HTML Sample" w:semiHidden="1" w:unhideWhenUsed="1"/>
     <w:lsdException w:name="HTML Typewriter" w:semiHidden="1" w:unhideWhenUsed="1"/>
     <w:lsdException w:name="HTML Variable" w:semiHidden="1" w:unhideWhenUsed="1"/>
+    <w:lsdException w:name="Normal Table" w:semiHidden="1" w:unhideWhenUsed="1"/>
     <w:lsdException w:name="annotation subject" w:semiHidden="1" w:unhideWhenUsed="1"/>
     <w:lsdException w:name="No List" w:semiHidden="1" w:unhideWhenUsed="1"/>
     <w:lsdException w:name="Outline List 1" w:semiHidden="1" w:unhideWhenUsed="1"/>
@@ -2013,8 +1932,11 @@
     <w:lsdException w:name="Table Contemporary" w:semiHidden="1" w:unhideWhenUsed="1"/>
     <w:lsdException w:name="Table Elegant" w:semiHidden="1" w:unhideWhenUsed="1"/>
     <w:lsdException w:name="Table Professional" w:semiHidden="1" w:unhideWhenUsed="1"/>
+    <w:lsdException w:name="Table Subtle 1" w:semiHidden="1" w:unhideWhenUsed="1"/>
     <w:lsdException w:name="Table Subtle 2" w:semiHidden="1" w:unhideWhenUsed="1"/>
     <w:lsdException w:name="Table Web 1" w:semiHidden="1" w:unhideWhenUsed="1"/>
+    <w:lsdException w:name="Table Web 2" w:semiHidden="1" w:unhideWhenUsed="1"/>
+    <w:lsdException w:name="Table Web 3" w:semiHidden="1" w:unhideWhenUsed="1"/>
     <w:lsdException w:name="Balloon Text" w:semiHidden="1" w:unhideWhenUsed="1"/>
     <w:lsdException w:name="Table Grid" w:uiPriority="59"/>
     <w:lsdException w:name="Table Theme" w:semiHidden="1" w:unhideWhenUsed="1"/>

</xml_diff>

<commit_message>
feature :  close cas word updae
</commit_message>
<xml_diff>
--- a/src/temp/ACTA_DE_CIERRE.docx
+++ b/src/temp/ACTA_DE_CIERRE.docx
@@ -918,12 +918,8 @@
       </w:pPr>
     </w:p>
     <w:sectPr>
-      <w:headerReference w:type="even" r:id="rId8"/>
-      <w:headerReference w:type="default" r:id="rId9"/>
-      <w:footerReference w:type="even" r:id="rId10"/>
-      <w:footerReference w:type="default" r:id="rId11"/>
-      <w:headerReference w:type="first" r:id="rId12"/>
-      <w:footerReference w:type="first" r:id="rId13"/>
+      <w:headerReference w:type="default" r:id="rId8"/>
+      <w:footerReference w:type="default" r:id="rId9"/>
       <w:pgSz w:w="12240" w:h="15840"/>
       <w:pgMar w:top="1559" w:right="1701" w:bottom="1417" w:left="1701" w:header="850" w:footer="1077" w:gutter="0"/>
       <w:cols w:space="720"/>
@@ -960,16 +956,6 @@
 </file>
 
 <file path=word/footer1.xml><?xml version="1.0" encoding="utf-8"?>
-<w:ftr xmlns:wpc="http://schemas.microsoft.com/office/word/2010/wordprocessingCanvas" xmlns:cx="http://schemas.microsoft.com/office/drawing/2014/chartex" xmlns:cx1="http://schemas.microsoft.com/office/drawing/2015/9/8/chartex" xmlns:cx2="http://schemas.microsoft.com/office/drawing/2015/10/21/chartex" xmlns:cx3="http://schemas.microsoft.com/office/drawing/2016/5/9/chartex" xmlns:cx4="http://schemas.microsoft.com/office/drawing/2016/5/10/chartex" xmlns:cx5="http://schemas.microsoft.com/office/drawing/2016/5/11/chartex" xmlns:cx6="http://schemas.microsoft.com/office/drawing/2016/5/12/chartex" xmlns:cx7="http://schemas.microsoft.com/office/drawing/2016/5/13/chartex" xmlns:cx8="http://schemas.microsoft.com/office/drawing/2016/5/14/chartex" xmlns:mc="http://schemas.openxmlformats.org/markup-compatibility/2006" xmlns:aink="http://schemas.microsoft.com/office/drawing/2016/ink" xmlns:am3d="http://schemas.microsoft.com/office/drawing/2017/model3d" xmlns:o="urn:schemas-microsoft-com:office:office" xmlns:r="http://schemas.openxmlformats.org/officeDocument/2006/relationships" xmlns:m="http://schemas.openxmlformats.org/officeDocument/2006/math" xmlns:v="urn:schemas-microsoft-com:vml" xmlns:wp14="http://schemas.microsoft.com/office/word/2010/wordprocessingDrawing" xmlns:wp="http://schemas.openxmlformats.org/drawingml/2006/wordprocessingDrawing" xmlns:w10="urn:schemas-microsoft-com:office:word" xmlns:w="http://schemas.openxmlformats.org/wordprocessingml/2006/main" xmlns:w14="http://schemas.microsoft.com/office/word/2010/wordml" xmlns:w15="http://schemas.microsoft.com/office/word/2012/wordml" xmlns:w16cex="http://schemas.microsoft.com/office/word/2018/wordml/cex" xmlns:w16cid="http://schemas.microsoft.com/office/word/2016/wordml/cid" xmlns:w16="http://schemas.microsoft.com/office/word/2018/wordml" xmlns:w16sdtdh="http://schemas.microsoft.com/office/word/2020/wordml/sdtdatahash" xmlns:w16se="http://schemas.microsoft.com/office/word/2015/wordml/symex" xmlns:wpg="http://schemas.microsoft.com/office/word/2010/wordprocessingGroup" xmlns:wpi="http://schemas.microsoft.com/office/word/2010/wordprocessingInk" xmlns:wne="http://schemas.microsoft.com/office/word/2006/wordml" xmlns:wps="http://schemas.microsoft.com/office/word/2010/wordprocessingShape" mc:Ignorable="w14 w15 w16se w16cid w16 w16cex w16sdtdh wp14">
-  <w:p>
-    <w:pPr>
-      <w:pStyle w:val="Piedepgina"/>
-    </w:pPr>
-  </w:p>
-</w:ftr>
-</file>
-
-<file path=word/footer2.xml><?xml version="1.0" encoding="utf-8"?>
 <w:ftr xmlns:wpc="http://schemas.microsoft.com/office/word/2010/wordprocessingCanvas" xmlns:cx="http://schemas.microsoft.com/office/drawing/2014/chartex" xmlns:cx1="http://schemas.microsoft.com/office/drawing/2015/9/8/chartex" xmlns:cx2="http://schemas.microsoft.com/office/drawing/2015/10/21/chartex" xmlns:cx3="http://schemas.microsoft.com/office/drawing/2016/5/9/chartex" xmlns:cx4="http://schemas.microsoft.com/office/drawing/2016/5/10/chartex" xmlns:cx5="http://schemas.microsoft.com/office/drawing/2016/5/11/chartex" xmlns:cx6="http://schemas.microsoft.com/office/drawing/2016/5/12/chartex" xmlns:cx7="http://schemas.microsoft.com/office/drawing/2016/5/13/chartex" xmlns:cx8="http://schemas.microsoft.com/office/drawing/2016/5/14/chartex" xmlns:mc="http://schemas.openxmlformats.org/markup-compatibility/2006" xmlns:aink="http://schemas.microsoft.com/office/drawing/2016/ink" xmlns:am3d="http://schemas.microsoft.com/office/drawing/2017/model3d" xmlns:o="urn:schemas-microsoft-com:office:office" xmlns:r="http://schemas.openxmlformats.org/officeDocument/2006/relationships" xmlns:m="http://schemas.openxmlformats.org/officeDocument/2006/math" xmlns:v="urn:schemas-microsoft-com:vml" xmlns:wp14="http://schemas.microsoft.com/office/word/2010/wordprocessingDrawing" xmlns:wp="http://schemas.openxmlformats.org/drawingml/2006/wordprocessingDrawing" xmlns:w10="urn:schemas-microsoft-com:office:word" xmlns:w="http://schemas.openxmlformats.org/wordprocessingml/2006/main" xmlns:w14="http://schemas.microsoft.com/office/word/2010/wordml" xmlns:w15="http://schemas.microsoft.com/office/word/2012/wordml" xmlns:w16cex="http://schemas.microsoft.com/office/word/2018/wordml/cex" xmlns:w16cid="http://schemas.microsoft.com/office/word/2016/wordml/cid" xmlns:w16="http://schemas.microsoft.com/office/word/2018/wordml" xmlns:w16sdtdh="http://schemas.microsoft.com/office/word/2020/wordml/sdtdatahash" xmlns:w16se="http://schemas.microsoft.com/office/word/2015/wordml/symex" xmlns:wpg="http://schemas.microsoft.com/office/word/2010/wordprocessingGroup" xmlns:wpi="http://schemas.microsoft.com/office/word/2010/wordprocessingInk" xmlns:wne="http://schemas.microsoft.com/office/word/2006/wordml" xmlns:wps="http://schemas.microsoft.com/office/word/2010/wordprocessingShape" mc:Ignorable="w14 w15 w16se w16cid w16 w16cex w16sdtdh wp14">
   <w:p>
     <w:pPr>
@@ -985,16 +971,6 @@
 </w:ftr>
 </file>
 
-<file path=word/footer3.xml><?xml version="1.0" encoding="utf-8"?>
-<w:ftr xmlns:wpc="http://schemas.microsoft.com/office/word/2010/wordprocessingCanvas" xmlns:cx="http://schemas.microsoft.com/office/drawing/2014/chartex" xmlns:cx1="http://schemas.microsoft.com/office/drawing/2015/9/8/chartex" xmlns:cx2="http://schemas.microsoft.com/office/drawing/2015/10/21/chartex" xmlns:cx3="http://schemas.microsoft.com/office/drawing/2016/5/9/chartex" xmlns:cx4="http://schemas.microsoft.com/office/drawing/2016/5/10/chartex" xmlns:cx5="http://schemas.microsoft.com/office/drawing/2016/5/11/chartex" xmlns:cx6="http://schemas.microsoft.com/office/drawing/2016/5/12/chartex" xmlns:cx7="http://schemas.microsoft.com/office/drawing/2016/5/13/chartex" xmlns:cx8="http://schemas.microsoft.com/office/drawing/2016/5/14/chartex" xmlns:mc="http://schemas.openxmlformats.org/markup-compatibility/2006" xmlns:aink="http://schemas.microsoft.com/office/drawing/2016/ink" xmlns:am3d="http://schemas.microsoft.com/office/drawing/2017/model3d" xmlns:o="urn:schemas-microsoft-com:office:office" xmlns:r="http://schemas.openxmlformats.org/officeDocument/2006/relationships" xmlns:m="http://schemas.openxmlformats.org/officeDocument/2006/math" xmlns:v="urn:schemas-microsoft-com:vml" xmlns:wp14="http://schemas.microsoft.com/office/word/2010/wordprocessingDrawing" xmlns:wp="http://schemas.openxmlformats.org/drawingml/2006/wordprocessingDrawing" xmlns:w10="urn:schemas-microsoft-com:office:word" xmlns:w="http://schemas.openxmlformats.org/wordprocessingml/2006/main" xmlns:w14="http://schemas.microsoft.com/office/word/2010/wordml" xmlns:w15="http://schemas.microsoft.com/office/word/2012/wordml" xmlns:w16cex="http://schemas.microsoft.com/office/word/2018/wordml/cex" xmlns:w16cid="http://schemas.microsoft.com/office/word/2016/wordml/cid" xmlns:w16="http://schemas.microsoft.com/office/word/2018/wordml" xmlns:w16sdtdh="http://schemas.microsoft.com/office/word/2020/wordml/sdtdatahash" xmlns:w16se="http://schemas.microsoft.com/office/word/2015/wordml/symex" xmlns:wpg="http://schemas.microsoft.com/office/word/2010/wordprocessingGroup" xmlns:wpi="http://schemas.microsoft.com/office/word/2010/wordprocessingInk" xmlns:wne="http://schemas.microsoft.com/office/word/2006/wordml" xmlns:wps="http://schemas.microsoft.com/office/word/2010/wordprocessingShape" mc:Ignorable="w14 w15 w16se w16cid w16 w16cex w16sdtdh wp14">
-  <w:p>
-    <w:pPr>
-      <w:pStyle w:val="Piedepgina"/>
-    </w:pPr>
-  </w:p>
-</w:ftr>
-</file>
-
 <file path=word/footnotes.xml><?xml version="1.0" encoding="utf-8"?>
 <w:footnotes xmlns:wpc="http://schemas.microsoft.com/office/word/2010/wordprocessingCanvas" xmlns:cx="http://schemas.microsoft.com/office/drawing/2014/chartex" xmlns:cx1="http://schemas.microsoft.com/office/drawing/2015/9/8/chartex" xmlns:cx2="http://schemas.microsoft.com/office/drawing/2015/10/21/chartex" xmlns:cx3="http://schemas.microsoft.com/office/drawing/2016/5/9/chartex" xmlns:cx4="http://schemas.microsoft.com/office/drawing/2016/5/10/chartex" xmlns:cx5="http://schemas.microsoft.com/office/drawing/2016/5/11/chartex" xmlns:cx6="http://schemas.microsoft.com/office/drawing/2016/5/12/chartex" xmlns:cx7="http://schemas.microsoft.com/office/drawing/2016/5/13/chartex" xmlns:cx8="http://schemas.microsoft.com/office/drawing/2016/5/14/chartex" xmlns:mc="http://schemas.openxmlformats.org/markup-compatibility/2006" xmlns:aink="http://schemas.microsoft.com/office/drawing/2016/ink" xmlns:am3d="http://schemas.microsoft.com/office/drawing/2017/model3d" xmlns:o="urn:schemas-microsoft-com:office:office" xmlns:r="http://schemas.openxmlformats.org/officeDocument/2006/relationships" xmlns:m="http://schemas.openxmlformats.org/officeDocument/2006/math" xmlns:v="urn:schemas-microsoft-com:vml" xmlns:wp14="http://schemas.microsoft.com/office/word/2010/wordprocessingDrawing" xmlns:wp="http://schemas.openxmlformats.org/drawingml/2006/wordprocessingDrawing" xmlns:w10="urn:schemas-microsoft-com:office:word" xmlns:w="http://schemas.openxmlformats.org/wordprocessingml/2006/main" xmlns:w14="http://schemas.microsoft.com/office/word/2010/wordml" xmlns:w15="http://schemas.microsoft.com/office/word/2012/wordml" xmlns:w16cex="http://schemas.microsoft.com/office/word/2018/wordml/cex" xmlns:w16cid="http://schemas.microsoft.com/office/word/2016/wordml/cid" xmlns:w16="http://schemas.microsoft.com/office/word/2018/wordml" xmlns:w16sdtdh="http://schemas.microsoft.com/office/word/2020/wordml/sdtdatahash" xmlns:w16se="http://schemas.microsoft.com/office/word/2015/wordml/symex" xmlns:wpg="http://schemas.microsoft.com/office/word/2010/wordprocessingGroup" xmlns:wpi="http://schemas.microsoft.com/office/word/2010/wordprocessingInk" xmlns:wne="http://schemas.microsoft.com/office/word/2006/wordml" xmlns:wps="http://schemas.microsoft.com/office/word/2010/wordprocessingShape" mc:Ignorable="w14 w15 w16se w16cid w16 w16cex w16sdtdh wp14">
   <w:footnote w:type="separator" w:id="-1">
@@ -1021,16 +997,6 @@
 </file>
 
 <file path=word/header1.xml><?xml version="1.0" encoding="utf-8"?>
-<w:hdr xmlns:wpc="http://schemas.microsoft.com/office/word/2010/wordprocessingCanvas" xmlns:cx="http://schemas.microsoft.com/office/drawing/2014/chartex" xmlns:cx1="http://schemas.microsoft.com/office/drawing/2015/9/8/chartex" xmlns:cx2="http://schemas.microsoft.com/office/drawing/2015/10/21/chartex" xmlns:cx3="http://schemas.microsoft.com/office/drawing/2016/5/9/chartex" xmlns:cx4="http://schemas.microsoft.com/office/drawing/2016/5/10/chartex" xmlns:cx5="http://schemas.microsoft.com/office/drawing/2016/5/11/chartex" xmlns:cx6="http://schemas.microsoft.com/office/drawing/2016/5/12/chartex" xmlns:cx7="http://schemas.microsoft.com/office/drawing/2016/5/13/chartex" xmlns:cx8="http://schemas.microsoft.com/office/drawing/2016/5/14/chartex" xmlns:mc="http://schemas.openxmlformats.org/markup-compatibility/2006" xmlns:aink="http://schemas.microsoft.com/office/drawing/2016/ink" xmlns:am3d="http://schemas.microsoft.com/office/drawing/2017/model3d" xmlns:o="urn:schemas-microsoft-com:office:office" xmlns:r="http://schemas.openxmlformats.org/officeDocument/2006/relationships" xmlns:m="http://schemas.openxmlformats.org/officeDocument/2006/math" xmlns:v="urn:schemas-microsoft-com:vml" xmlns:wp14="http://schemas.microsoft.com/office/word/2010/wordprocessingDrawing" xmlns:wp="http://schemas.openxmlformats.org/drawingml/2006/wordprocessingDrawing" xmlns:w10="urn:schemas-microsoft-com:office:word" xmlns:w="http://schemas.openxmlformats.org/wordprocessingml/2006/main" xmlns:w14="http://schemas.microsoft.com/office/word/2010/wordml" xmlns:w15="http://schemas.microsoft.com/office/word/2012/wordml" xmlns:w16cex="http://schemas.microsoft.com/office/word/2018/wordml/cex" xmlns:w16cid="http://schemas.microsoft.com/office/word/2016/wordml/cid" xmlns:w16="http://schemas.microsoft.com/office/word/2018/wordml" xmlns:w16sdtdh="http://schemas.microsoft.com/office/word/2020/wordml/sdtdatahash" xmlns:w16se="http://schemas.microsoft.com/office/word/2015/wordml/symex" xmlns:wpg="http://schemas.microsoft.com/office/word/2010/wordprocessingGroup" xmlns:wpi="http://schemas.microsoft.com/office/word/2010/wordprocessingInk" xmlns:wne="http://schemas.microsoft.com/office/word/2006/wordml" xmlns:wps="http://schemas.microsoft.com/office/word/2010/wordprocessingShape" mc:Ignorable="w14 w15 w16se w16cid w16 w16cex w16sdtdh wp14">
-  <w:p>
-    <w:pPr>
-      <w:pStyle w:val="Encabezado"/>
-    </w:pPr>
-  </w:p>
-</w:hdr>
-</file>
-
-<file path=word/header2.xml><?xml version="1.0" encoding="utf-8"?>
 <w:hdr xmlns:wpc="http://schemas.microsoft.com/office/word/2010/wordprocessingCanvas" xmlns:cx="http://schemas.microsoft.com/office/drawing/2014/chartex" xmlns:cx1="http://schemas.microsoft.com/office/drawing/2015/9/8/chartex" xmlns:cx2="http://schemas.microsoft.com/office/drawing/2015/10/21/chartex" xmlns:cx3="http://schemas.microsoft.com/office/drawing/2016/5/9/chartex" xmlns:cx4="http://schemas.microsoft.com/office/drawing/2016/5/10/chartex" xmlns:cx5="http://schemas.microsoft.com/office/drawing/2016/5/11/chartex" xmlns:cx6="http://schemas.microsoft.com/office/drawing/2016/5/12/chartex" xmlns:cx7="http://schemas.microsoft.com/office/drawing/2016/5/13/chartex" xmlns:cx8="http://schemas.microsoft.com/office/drawing/2016/5/14/chartex" xmlns:mc="http://schemas.openxmlformats.org/markup-compatibility/2006" xmlns:aink="http://schemas.microsoft.com/office/drawing/2016/ink" xmlns:am3d="http://schemas.microsoft.com/office/drawing/2017/model3d" xmlns:o="urn:schemas-microsoft-com:office:office" xmlns:r="http://schemas.openxmlformats.org/officeDocument/2006/relationships" xmlns:m="http://schemas.openxmlformats.org/officeDocument/2006/math" xmlns:v="urn:schemas-microsoft-com:vml" xmlns:wp14="http://schemas.microsoft.com/office/word/2010/wordprocessingDrawing" xmlns:wp="http://schemas.openxmlformats.org/drawingml/2006/wordprocessingDrawing" xmlns:w10="urn:schemas-microsoft-com:office:word" xmlns:w="http://schemas.openxmlformats.org/wordprocessingml/2006/main" xmlns:w14="http://schemas.microsoft.com/office/word/2010/wordml" xmlns:w15="http://schemas.microsoft.com/office/word/2012/wordml" xmlns:w16cex="http://schemas.microsoft.com/office/word/2018/wordml/cex" xmlns:w16cid="http://schemas.microsoft.com/office/word/2016/wordml/cid" xmlns:w16="http://schemas.microsoft.com/office/word/2018/wordml" xmlns:w16sdtdh="http://schemas.microsoft.com/office/word/2020/wordml/sdtdatahash" xmlns:w16se="http://schemas.microsoft.com/office/word/2015/wordml/symex" xmlns:wpg="http://schemas.microsoft.com/office/word/2010/wordprocessingGroup" xmlns:wpi="http://schemas.microsoft.com/office/word/2010/wordprocessingInk" xmlns:wne="http://schemas.microsoft.com/office/word/2006/wordml" xmlns:wps="http://schemas.microsoft.com/office/word/2010/wordprocessingShape" mc:Ignorable="w14 w15 w16se w16cid w16 w16cex w16sdtdh wp14">
   <w:tbl>
     <w:tblPr>
@@ -1340,6 +1306,7 @@
               <w:szCs w:val="20"/>
             </w:rPr>
           </w:pPr>
+          <w:proofErr w:type="spellStart"/>
           <w:r>
             <w:rPr>
               <w:rFonts w:ascii="Arial" w:hAnsi="Arial" w:cs="Arial"/>
@@ -1347,7 +1314,17 @@
               <w:sz w:val="20"/>
               <w:szCs w:val="20"/>
             </w:rPr>
-            <w:t>Nº Acta:</w:t>
+            <w:t>Nº</w:t>
+          </w:r>
+          <w:proofErr w:type="spellEnd"/>
+          <w:r>
+            <w:rPr>
+              <w:rFonts w:ascii="Arial" w:hAnsi="Arial" w:cs="Arial"/>
+              <w:b/>
+              <w:sz w:val="20"/>
+              <w:szCs w:val="20"/>
+            </w:rPr>
+            <w:t xml:space="preserve"> Acta:</w:t>
           </w:r>
         </w:p>
         <w:p>
@@ -1397,7 +1374,7 @@
               <w:sz w:val="20"/>
               <w:szCs w:val="20"/>
             </w:rPr>
-            <w:t>-2024</w:t>
+            <w:t>–{YEAR}</w:t>
           </w:r>
         </w:p>
       </w:tc>
@@ -1497,16 +1474,6 @@
       </w:tc>
     </w:tr>
   </w:tbl>
-  <w:p>
-    <w:pPr>
-      <w:pStyle w:val="Encabezado"/>
-    </w:pPr>
-  </w:p>
-</w:hdr>
-</file>
-
-<file path=word/header3.xml><?xml version="1.0" encoding="utf-8"?>
-<w:hdr xmlns:wpc="http://schemas.microsoft.com/office/word/2010/wordprocessingCanvas" xmlns:cx="http://schemas.microsoft.com/office/drawing/2014/chartex" xmlns:cx1="http://schemas.microsoft.com/office/drawing/2015/9/8/chartex" xmlns:cx2="http://schemas.microsoft.com/office/drawing/2015/10/21/chartex" xmlns:cx3="http://schemas.microsoft.com/office/drawing/2016/5/9/chartex" xmlns:cx4="http://schemas.microsoft.com/office/drawing/2016/5/10/chartex" xmlns:cx5="http://schemas.microsoft.com/office/drawing/2016/5/11/chartex" xmlns:cx6="http://schemas.microsoft.com/office/drawing/2016/5/12/chartex" xmlns:cx7="http://schemas.microsoft.com/office/drawing/2016/5/13/chartex" xmlns:cx8="http://schemas.microsoft.com/office/drawing/2016/5/14/chartex" xmlns:mc="http://schemas.openxmlformats.org/markup-compatibility/2006" xmlns:aink="http://schemas.microsoft.com/office/drawing/2016/ink" xmlns:am3d="http://schemas.microsoft.com/office/drawing/2017/model3d" xmlns:o="urn:schemas-microsoft-com:office:office" xmlns:r="http://schemas.openxmlformats.org/officeDocument/2006/relationships" xmlns:m="http://schemas.openxmlformats.org/officeDocument/2006/math" xmlns:v="urn:schemas-microsoft-com:vml" xmlns:wp14="http://schemas.microsoft.com/office/word/2010/wordprocessingDrawing" xmlns:wp="http://schemas.openxmlformats.org/drawingml/2006/wordprocessingDrawing" xmlns:w10="urn:schemas-microsoft-com:office:word" xmlns:w="http://schemas.openxmlformats.org/wordprocessingml/2006/main" xmlns:w14="http://schemas.microsoft.com/office/word/2010/wordml" xmlns:w15="http://schemas.microsoft.com/office/word/2012/wordml" xmlns:w16cex="http://schemas.microsoft.com/office/word/2018/wordml/cex" xmlns:w16cid="http://schemas.microsoft.com/office/word/2016/wordml/cid" xmlns:w16="http://schemas.microsoft.com/office/word/2018/wordml" xmlns:w16sdtdh="http://schemas.microsoft.com/office/word/2020/wordml/sdtdatahash" xmlns:w16se="http://schemas.microsoft.com/office/word/2015/wordml/symex" xmlns:wpg="http://schemas.microsoft.com/office/word/2010/wordprocessingGroup" xmlns:wpi="http://schemas.microsoft.com/office/word/2010/wordprocessingInk" xmlns:wne="http://schemas.microsoft.com/office/word/2006/wordml" xmlns:wps="http://schemas.microsoft.com/office/word/2010/wordprocessingShape" mc:Ignorable="w14 w15 w16se w16cid w16 w16cex w16sdtdh wp14">
   <w:p>
     <w:pPr>
       <w:pStyle w:val="Encabezado"/>

</xml_diff>

<commit_message>
feature update: caseId param in diary routs
</commit_message>
<xml_diff>
--- a/src/temp/ACTA_DE_CIERRE.docx
+++ b/src/temp/ACTA_DE_CIERRE.docx
@@ -484,7 +484,10 @@
         </w:rPr>
       </w:pPr>
       <w:r>
-        <w:t>{ADMINISTRATIVA}</w:t>
+        <w:t>{</w:t>
+      </w:r>
+      <w:r>
+        <w:t>TRAMITADO}</w:t>
       </w:r>
       <w:r>
         <w:rPr>
@@ -1306,7 +1309,6 @@
               <w:szCs w:val="20"/>
             </w:rPr>
           </w:pPr>
-          <w:proofErr w:type="spellStart"/>
           <w:r>
             <w:rPr>
               <w:rFonts w:ascii="Arial" w:hAnsi="Arial" w:cs="Arial"/>
@@ -1314,17 +1316,7 @@
               <w:sz w:val="20"/>
               <w:szCs w:val="20"/>
             </w:rPr>
-            <w:t>Nº</w:t>
-          </w:r>
-          <w:proofErr w:type="spellEnd"/>
-          <w:r>
-            <w:rPr>
-              <w:rFonts w:ascii="Arial" w:hAnsi="Arial" w:cs="Arial"/>
-              <w:b/>
-              <w:sz w:val="20"/>
-              <w:szCs w:val="20"/>
-            </w:rPr>
-            <w:t xml:space="preserve"> Acta:</w:t>
+            <w:t>Nº Acta:</w:t>
           </w:r>
         </w:p>
         <w:p>

</xml_diff>

<commit_message>
hotfix/ acta de cierre
</commit_message>
<xml_diff>
--- a/src/temp/ACTA_DE_CIERRE.docx
+++ b/src/temp/ACTA_DE_CIERRE.docx
@@ -5,12 +5,17 @@
     <w:p>
       <w:pPr>
         <w:pStyle w:val="Normal"/>
-        <w:rPr>
+        <w:jc w:val="center"/>
+        <w:rPr>
+          <w:b/>
+          <w:sz w:val="28"/>
           <w:lang w:val="es-MX"/>
         </w:rPr>
       </w:pPr>
       <w:r>
         <w:rPr>
+          <w:b/>
+          <w:sz w:val="28"/>
           <w:lang w:val="es-MX"/>
         </w:rPr>
       </w:r>
@@ -301,17 +306,15 @@
     <w:p>
       <w:pPr>
         <w:pStyle w:val="Normal"/>
+        <w:spacing w:lineRule="auto" w:line="240"/>
         <w:jc w:val="both"/>
-        <w:rPr>
-          <w:rFonts w:ascii="Arial" w:hAnsi="Arial" w:cs="Arial"/>
-          <w:sz w:val="28"/>
-          <w:lang w:val="es-MX"/>
-        </w:rPr>
+        <w:rPr/>
       </w:pPr>
       <w:r>
         <w:rPr>
           <w:rFonts w:cs="Arial" w:ascii="Arial" w:hAnsi="Arial"/>
-          <w:sz w:val="28"/>
+          <w:sz w:val="22"/>
+          <w:szCs w:val="22"/>
           <w:lang w:val="es-MX"/>
         </w:rPr>
         <w:t xml:space="preserve">Una vez realizadas las acciones pertinentes, se procede a declarar el caso: CERRADO. </w:t>
@@ -320,17 +323,15 @@
     <w:p>
       <w:pPr>
         <w:pStyle w:val="Normal"/>
+        <w:spacing w:lineRule="auto" w:line="240"/>
         <w:jc w:val="both"/>
-        <w:rPr>
-          <w:rFonts w:ascii="Arial" w:hAnsi="Arial" w:cs="Arial"/>
-          <w:sz w:val="28"/>
-          <w:lang w:val="es-MX"/>
-        </w:rPr>
+        <w:rPr/>
       </w:pPr>
       <w:r>
         <w:rPr>
           <w:rFonts w:cs="Arial" w:ascii="Arial" w:hAnsi="Arial"/>
-          <w:sz w:val="28"/>
+          <w:sz w:val="22"/>
+          <w:szCs w:val="22"/>
           <w:lang w:val="es-MX"/>
         </w:rPr>
         <w:t xml:space="preserve">En Caracas, a los {DIA} días del mes de {MES} del año {ANO}. </w:t>
@@ -339,51 +340,46 @@
     <w:p>
       <w:pPr>
         <w:pStyle w:val="Normal"/>
+        <w:spacing w:lineRule="auto" w:line="240"/>
         <w:jc w:val="both"/>
         <w:rPr>
           <w:rFonts w:ascii="Arial" w:hAnsi="Arial" w:cs="Arial"/>
-          <w:sz w:val="28"/>
+          <w:sz w:val="22"/>
+          <w:szCs w:val="22"/>
           <w:lang w:val="es-MX"/>
         </w:rPr>
       </w:pPr>
       <w:r>
-        <w:rPr>
-          <w:rFonts w:cs="Arial" w:ascii="Arial" w:hAnsi="Arial"/>
-          <w:sz w:val="28"/>
-          <w:lang w:val="es-MX"/>
-        </w:rPr>
+        <w:rPr/>
       </w:r>
     </w:p>
     <w:p>
       <w:pPr>
         <w:pStyle w:val="Normal"/>
-        <w:spacing w:lineRule="auto" w:line="360"/>
+        <w:spacing w:lineRule="auto" w:line="240"/>
         <w:jc w:val="both"/>
-        <w:rPr>
-          <w:rFonts w:ascii="Arial" w:hAnsi="Arial" w:cs="Arial"/>
-          <w:sz w:val="28"/>
-          <w:lang w:val="es-MX"/>
-        </w:rPr>
+        <w:rPr/>
       </w:pPr>
       <w:r>
         <w:rPr>
           <w:rFonts w:cs="Arial" w:ascii="Arial" w:hAnsi="Arial"/>
-          <w:sz w:val="28"/>
+          <w:sz w:val="22"/>
+          <w:szCs w:val="22"/>
           <w:lang w:val="es-MX"/>
         </w:rPr>
         <w:t>Observaciones:</w:t>
       </w:r>
-      <w:bookmarkStart w:id="0" w:name="__Fieldmark__1546_473013302"/>
-      <w:bookmarkStart w:id="1" w:name="__Fieldmark__3558_702608217"/>
-      <w:bookmarkStart w:id="2" w:name="__Fieldmark__46_4187611318"/>
-      <w:bookmarkStart w:id="3" w:name="__Fieldmark__7996_702608217"/>
-      <w:bookmarkStart w:id="4" w:name="__Fieldmark__5734_702608217"/>
-      <w:bookmarkStart w:id="5" w:name="__Fieldmark__7755_702608217"/>
-      <w:bookmarkStart w:id="6" w:name="__Fieldmark__1625_496787447"/>
-      <w:bookmarkStart w:id="7" w:name="__Fieldmark__4734_2438858667"/>
-      <w:bookmarkStart w:id="8" w:name="__Fieldmark__3163_702608217"/>
-      <w:bookmarkStart w:id="9" w:name="__Fieldmark__4465_2438858667"/>
-      <w:bookmarkStart w:id="10" w:name="__Fieldmark__4730_702608217"/>
+      <w:bookmarkStart w:id="0" w:name="__Fieldmark__5734_702608217"/>
+      <w:bookmarkStart w:id="1" w:name="__Fieldmark__1625_496787447"/>
+      <w:bookmarkStart w:id="2" w:name="__Fieldmark__1546_473013302"/>
+      <w:bookmarkStart w:id="3" w:name="__Fieldmark__3558_702608217"/>
+      <w:bookmarkStart w:id="4" w:name="__Fieldmark__46_4187611318"/>
+      <w:bookmarkStart w:id="5" w:name="__Fieldmark__4734_2438858667"/>
+      <w:bookmarkStart w:id="6" w:name="__Fieldmark__3163_702608217"/>
+      <w:bookmarkStart w:id="7" w:name="__Fieldmark__4465_2438858667"/>
+      <w:bookmarkStart w:id="8" w:name="__Fieldmark__4730_702608217"/>
+      <w:bookmarkStart w:id="9" w:name="__Fieldmark__7755_702608217"/>
+      <w:bookmarkStart w:id="10" w:name="__Fieldmark__7996_702608217"/>
       <w:bookmarkEnd w:id="0"/>
       <w:bookmarkEnd w:id="1"/>
       <w:bookmarkEnd w:id="2"/>
@@ -399,28 +395,148 @@
     <w:p>
       <w:pPr>
         <w:pStyle w:val="Normal"/>
-        <w:spacing w:lineRule="auto" w:line="360"/>
+        <w:spacing w:lineRule="auto" w:line="240"/>
         <w:jc w:val="both"/>
-        <w:rPr>
-          <w:sz w:val="21"/>
-          <w:szCs w:val="21"/>
-        </w:rPr>
-      </w:pPr>
-      <w:bookmarkStart w:id="11" w:name="__Fieldmark__4748_702608217"/>
-      <w:bookmarkStart w:id="12" w:name="__Fieldmark__4495_2438858667"/>
-      <w:bookmarkStart w:id="13" w:name="__Fieldmark__1555_473013302"/>
-      <w:bookmarkStart w:id="14" w:name="__Fieldmark__3573_702608217"/>
-      <w:bookmarkStart w:id="15" w:name="__Fieldmark__8023_702608217"/>
-      <w:bookmarkStart w:id="16" w:name="__Fieldmark__5755_702608217"/>
-      <w:bookmarkStart w:id="17" w:name="__Fieldmark__82_4187611318"/>
-      <w:bookmarkStart w:id="18" w:name="__Fieldmark__1634_496787447"/>
-      <w:bookmarkStart w:id="19" w:name="__Fieldmark__7779_702608217"/>
-      <w:bookmarkStart w:id="20" w:name="__Fieldmark__4767_2438858667"/>
-      <w:bookmarkStart w:id="21" w:name="__Fieldmark__3175_702608217"/>
+        <w:rPr/>
+      </w:pPr>
+      <w:r>
+        <w:rPr>
+          <w:rFonts w:cs="Arial" w:ascii="Arial" w:hAnsi="Arial"/>
+          <w:sz w:val="22"/>
+          <w:szCs w:val="22"/>
+          <w:lang w:val="es-MX"/>
+        </w:rPr>
+        <w:t>{TRAMITADO}  Articulación Institucional.</w:t>
+      </w:r>
+    </w:p>
+    <w:p>
+      <w:pPr>
+        <w:pStyle w:val="Normal"/>
+        <w:spacing w:lineRule="auto" w:line="240"/>
+        <w:jc w:val="both"/>
+        <w:rPr/>
+      </w:pPr>
+      <w:r>
+        <w:rPr>
+          <w:rFonts w:cs="Arial" w:ascii="Arial" w:hAnsi="Arial"/>
+          <w:sz w:val="22"/>
+          <w:szCs w:val="22"/>
+          <w:lang w:val="es-MX"/>
+        </w:rPr>
+        <w:t>{</w:t>
+      </w:r>
+      <w:r>
+        <w:rPr>
+          <w:rFonts w:cs="Arial" w:ascii="Arial" w:hAnsi="Arial"/>
+          <w:b w:val="false"/>
+          <w:color w:val="000000"/>
+          <w:position w:val="0"/>
+          <w:sz w:val="22"/>
+          <w:sz w:val="22"/>
+          <w:szCs w:val="22"/>
+          <w:u w:val="single"/>
+          <w:shd w:fill="auto" w:val="clear"/>
+          <w:vertAlign w:val="baseline"/>
+          <w:lang w:val="es-MX"/>
+        </w:rPr>
+        <w:t>DONACION_TERCEROS</w:t>
+      </w:r>
+      <w:r>
+        <w:rPr>
+          <w:rFonts w:cs="Arial" w:ascii="Arial" w:hAnsi="Arial"/>
+          <w:sz w:val="22"/>
+          <w:szCs w:val="22"/>
+          <w:lang w:val="es-MX"/>
+        </w:rPr>
+        <w:t>}   Partida de Donación a Terceros</w:t>
+      </w:r>
+    </w:p>
+    <w:p>
+      <w:pPr>
+        <w:pStyle w:val="Normal"/>
+        <w:spacing w:lineRule="auto" w:line="240"/>
+        <w:jc w:val="both"/>
+        <w:rPr/>
+      </w:pPr>
+      <w:r>
+        <w:rPr>
+          <w:sz w:val="22"/>
+          <w:szCs w:val="22"/>
+        </w:rPr>
+        <w:t>{FONDO_NEGRO}</w:t>
+      </w:r>
+      <w:r>
+        <w:rPr>
+          <w:rFonts w:cs="Arial" w:ascii="Arial" w:hAnsi="Arial"/>
+          <w:sz w:val="22"/>
+          <w:szCs w:val="22"/>
+        </w:rPr>
+        <w:t xml:space="preserve"> </w:t>
+      </w:r>
+      <w:r>
+        <w:rPr>
+          <w:rFonts w:cs="Arial" w:ascii="Arial" w:hAnsi="Arial"/>
+          <w:sz w:val="22"/>
+          <w:szCs w:val="22"/>
+          <w:lang w:val="es-MX"/>
+        </w:rPr>
+        <w:t>Servicio Desconcentrado “Fondo Negro Primero”.</w:t>
+      </w:r>
+    </w:p>
+    <w:p>
+      <w:pPr>
+        <w:pStyle w:val="Normal"/>
+        <w:spacing w:lineRule="auto" w:line="240"/>
+        <w:jc w:val="both"/>
+        <w:rPr/>
+      </w:pPr>
+      <w:r>
+        <w:rPr>
+          <w:sz w:val="22"/>
+          <w:szCs w:val="22"/>
+        </w:rPr>
+        <w:t>{REMITIDO}</w:t>
+      </w:r>
+      <w:r>
+        <w:rPr>
+          <w:rFonts w:ascii="Arial" w:hAnsi="Arial"/>
+          <w:sz w:val="22"/>
+          <w:szCs w:val="22"/>
+        </w:rPr>
+        <w:t xml:space="preserve"> </w:t>
+      </w:r>
+      <w:r>
+        <w:rPr>
+          <w:rFonts w:cs="Arial" w:ascii="Arial" w:hAnsi="Arial"/>
+          <w:sz w:val="22"/>
+          <w:szCs w:val="22"/>
+          <w:lang w:val="es-MX"/>
+        </w:rPr>
+        <w:t>Remitido al ente con competencia por la naturaleza del caso.</w:t>
+      </w:r>
+    </w:p>
+    <w:p>
+      <w:pPr>
+        <w:pStyle w:val="Normal"/>
+        <w:spacing w:lineRule="auto" w:line="240"/>
+        <w:jc w:val="both"/>
+        <w:rPr/>
+      </w:pPr>
+      <w:bookmarkStart w:id="11" w:name="__Fieldmark__4784_702608217"/>
+      <w:bookmarkStart w:id="12" w:name="__Fieldmark__1569_473013302"/>
+      <w:bookmarkStart w:id="13" w:name="__DdeLink__313_4187611318"/>
+      <w:bookmarkStart w:id="14" w:name="__DdeLink__298_4187611318"/>
+      <w:bookmarkStart w:id="15" w:name="__Fieldmark__3199_702608217"/>
+      <w:bookmarkStart w:id="16" w:name="__Fieldmark__4833_2438858667"/>
+      <w:bookmarkStart w:id="17" w:name="__Fieldmark__8077_702608217"/>
+      <w:bookmarkStart w:id="18" w:name="__Fieldmark__5797_702608217"/>
+      <w:bookmarkStart w:id="19" w:name="__Fieldmark__7827_702608217"/>
+      <w:bookmarkStart w:id="20" w:name="__Fieldmark__1652_496787447"/>
+      <w:bookmarkStart w:id="21" w:name="__Fieldmark__4555_2438858667"/>
+      <w:bookmarkStart w:id="22" w:name="__Fieldmark__154_4187611318"/>
+      <w:bookmarkStart w:id="23" w:name="__Fieldmark__3603_702608217"/>
       <w:bookmarkEnd w:id="11"/>
       <w:bookmarkEnd w:id="12"/>
-      <w:bookmarkEnd w:id="13"/>
-      <w:bookmarkEnd w:id="14"/>
       <w:bookmarkEnd w:id="15"/>
       <w:bookmarkEnd w:id="16"/>
       <w:bookmarkEnd w:id="17"/>
@@ -428,23 +544,65 @@
       <w:bookmarkEnd w:id="19"/>
       <w:bookmarkEnd w:id="20"/>
       <w:bookmarkEnd w:id="21"/>
+      <w:bookmarkEnd w:id="22"/>
+      <w:bookmarkEnd w:id="23"/>
       <w:r>
         <w:rPr>
+          <w:sz w:val="22"/>
+          <w:szCs w:val="22"/>
+        </w:rPr>
+        <w:t>{RECURSOS_PROPIOS}</w:t>
+      </w:r>
+      <w:r>
+        <w:rPr>
           <w:rFonts w:cs="Arial" w:ascii="Arial" w:hAnsi="Arial"/>
-          <w:sz w:val="21"/>
-          <w:szCs w:val="21"/>
-          <w:lang w:val="es-MX"/>
+          <w:sz w:val="22"/>
+          <w:szCs w:val="22"/>
         </w:rPr>
         <w:t xml:space="preserve"> </w:t>
       </w:r>
       <w:r>
         <w:rPr>
           <w:rFonts w:cs="Arial" w:ascii="Arial" w:hAnsi="Arial"/>
-          <w:sz w:val="21"/>
-          <w:szCs w:val="21"/>
+          <w:sz w:val="22"/>
+          <w:szCs w:val="22"/>
           <w:lang w:val="es-MX"/>
         </w:rPr>
-        <w:t>{TRAMITADO}  Articulación Institucional.</w:t>
+        <w:t xml:space="preserve">Resuelto por el solicitante. </w:t>
+      </w:r>
+      <w:bookmarkEnd w:id="13"/>
+      <w:bookmarkEnd w:id="14"/>
+    </w:p>
+    <w:p>
+      <w:pPr>
+        <w:pStyle w:val="Normal"/>
+        <w:spacing w:lineRule="auto" w:line="240"/>
+        <w:jc w:val="both"/>
+        <w:rPr/>
+      </w:pPr>
+      <w:r>
+        <w:rPr>
+          <w:sz w:val="22"/>
+          <w:szCs w:val="22"/>
+        </w:rPr>
+        <w:t>{NO_PROCEDE}</w:t>
+      </w:r>
+      <w:r>
+        <w:rPr>
+          <w:rFonts w:cs="Arial" w:ascii="Arial" w:hAnsi="Arial"/>
+          <w:sz w:val="22"/>
+          <w:szCs w:val="22"/>
+        </w:rPr>
+        <w:t xml:space="preserve"> </w:t>
+      </w:r>
+      <w:r>
+        <w:rPr>
+          <w:rFonts w:cs="Arial" w:ascii="Arial" w:hAnsi="Arial"/>
+          <w:sz w:val="22"/>
+          <w:szCs w:val="22"/>
+          <w:lang w:val="es-MX"/>
+        </w:rPr>
+        <w:t>No conforme.</w:t>
       </w:r>
     </w:p>
     <w:p>
@@ -453,43 +611,15 @@
         <w:spacing w:lineRule="auto" w:line="360"/>
         <w:jc w:val="both"/>
         <w:rPr>
-          <w:sz w:val="21"/>
-          <w:szCs w:val="21"/>
+          <w:rFonts w:ascii="Arial" w:hAnsi="Arial" w:cs="Arial"/>
+          <w:lang w:val="es-MX"/>
         </w:rPr>
       </w:pPr>
       <w:r>
         <w:rPr>
           <w:rFonts w:cs="Arial" w:ascii="Arial" w:hAnsi="Arial"/>
-          <w:sz w:val="21"/>
-          <w:szCs w:val="21"/>
           <w:lang w:val="es-MX"/>
         </w:rPr>
-        <w:t>{</w:t>
-      </w:r>
-      <w:r>
-        <w:rPr>
-          <w:rFonts w:cs="Arial" w:ascii="Arial" w:hAnsi="Arial"/>
-          <w:b w:val="false"/>
-          <w:color w:val="000000"/>
-          <w:position w:val="0"/>
-          <w:sz w:val="21"/>
-          <w:sz w:val="21"/>
-          <w:szCs w:val="21"/>
-          <w:u w:val="single"/>
-          <w:shd w:fill="auto" w:val="clear"/>
-          <w:vertAlign w:val="baseline"/>
-          <w:lang w:val="es-MX"/>
-        </w:rPr>
-        <w:t>DONACION_TERCEROS</w:t>
-      </w:r>
-      <w:r>
-        <w:rPr>
-          <w:rFonts w:cs="Arial" w:ascii="Arial" w:hAnsi="Arial"/>
-          <w:sz w:val="21"/>
-          <w:szCs w:val="21"/>
-          <w:lang w:val="es-MX"/>
-        </w:rPr>
-        <w:t>}   Partida de Donación a Terceros</w:t>
       </w:r>
     </w:p>
     <w:p>
@@ -498,187 +628,16 @@
         <w:spacing w:lineRule="auto" w:line="360"/>
         <w:jc w:val="both"/>
         <w:rPr>
-          <w:sz w:val="21"/>
-          <w:szCs w:val="21"/>
+          <w:rFonts w:ascii="Arial" w:hAnsi="Arial" w:cs="Arial"/>
+          <w:lang w:val="es-MX"/>
         </w:rPr>
       </w:pPr>
       <w:r>
         <w:rPr>
-          <w:sz w:val="21"/>
-          <w:szCs w:val="21"/>
-        </w:rPr>
-        <w:t>{FONDO_NEGRO}</w:t>
+          <w:rFonts w:cs="Arial" w:ascii="Arial" w:hAnsi="Arial"/>
+          <w:lang w:val="es-MX"/>
+        </w:rPr>
       </w:r>
-      <w:r>
-        <w:rPr>
-          <w:rFonts w:cs="Arial" w:ascii="Arial" w:hAnsi="Arial"/>
-          <w:sz w:val="21"/>
-          <w:szCs w:val="21"/>
-        </w:rPr>
-        <w:t xml:space="preserve"> </w:t>
-      </w:r>
-      <w:r>
-        <w:rPr>
-          <w:rFonts w:cs="Arial" w:ascii="Arial" w:hAnsi="Arial"/>
-          <w:sz w:val="21"/>
-          <w:szCs w:val="21"/>
-          <w:lang w:val="es-MX"/>
-        </w:rPr>
-        <w:t>Servicio Desconcentrado “Fondo Negro Primero”.</w:t>
-      </w:r>
-    </w:p>
-    <w:p>
-      <w:pPr>
-        <w:pStyle w:val="Normal"/>
-        <w:spacing w:lineRule="auto" w:line="360"/>
-        <w:jc w:val="both"/>
-        <w:rPr>
-          <w:sz w:val="21"/>
-          <w:szCs w:val="21"/>
-        </w:rPr>
-      </w:pPr>
-      <w:r>
-        <w:rPr>
-          <w:sz w:val="21"/>
-          <w:szCs w:val="21"/>
-        </w:rPr>
-        <w:t>{REMITIDO}</w:t>
-      </w:r>
-      <w:r>
-        <w:rPr>
-          <w:rFonts w:ascii="Arial" w:hAnsi="Arial"/>
-          <w:sz w:val="21"/>
-          <w:szCs w:val="21"/>
-        </w:rPr>
-        <w:t xml:space="preserve"> </w:t>
-      </w:r>
-      <w:r>
-        <w:rPr>
-          <w:rFonts w:cs="Arial" w:ascii="Arial" w:hAnsi="Arial"/>
-          <w:sz w:val="21"/>
-          <w:szCs w:val="21"/>
-          <w:lang w:val="es-MX"/>
-        </w:rPr>
-        <w:t>Remitido al ente con competencia por la naturaleza del caso.</w:t>
-      </w:r>
-    </w:p>
-    <w:p>
-      <w:pPr>
-        <w:pStyle w:val="Normal"/>
-        <w:spacing w:lineRule="auto" w:line="360"/>
-        <w:jc w:val="both"/>
-        <w:rPr>
-          <w:sz w:val="21"/>
-          <w:szCs w:val="21"/>
-        </w:rPr>
-      </w:pPr>
-      <w:bookmarkStart w:id="22" w:name="__Fieldmark__4555_2438858667"/>
-      <w:bookmarkStart w:id="23" w:name="__Fieldmark__3603_702608217"/>
-      <w:bookmarkStart w:id="24" w:name="__DdeLink__313_4187611318"/>
-      <w:bookmarkStart w:id="25" w:name="__Fieldmark__1569_473013302"/>
-      <w:bookmarkStart w:id="26" w:name="__DdeLink__298_4187611318"/>
-      <w:bookmarkStart w:id="27" w:name="__Fieldmark__8077_702608217"/>
-      <w:bookmarkStart w:id="28" w:name="__Fieldmark__4833_2438858667"/>
-      <w:bookmarkStart w:id="29" w:name="__Fieldmark__1652_496787447"/>
-      <w:bookmarkStart w:id="30" w:name="__Fieldmark__5797_702608217"/>
-      <w:bookmarkStart w:id="31" w:name="__Fieldmark__3199_702608217"/>
-      <w:bookmarkStart w:id="32" w:name="__Fieldmark__154_4187611318"/>
-      <w:bookmarkStart w:id="33" w:name="__Fieldmark__4784_702608217"/>
-      <w:bookmarkStart w:id="34" w:name="__Fieldmark__7827_702608217"/>
-      <w:bookmarkEnd w:id="22"/>
-      <w:bookmarkEnd w:id="23"/>
-      <w:bookmarkEnd w:id="25"/>
-      <w:bookmarkEnd w:id="27"/>
-      <w:bookmarkEnd w:id="28"/>
-      <w:bookmarkEnd w:id="29"/>
-      <w:bookmarkEnd w:id="30"/>
-      <w:bookmarkEnd w:id="31"/>
-      <w:bookmarkEnd w:id="32"/>
-      <w:bookmarkEnd w:id="33"/>
-      <w:bookmarkEnd w:id="34"/>
-      <w:r>
-        <w:rPr>
-          <w:sz w:val="21"/>
-          <w:szCs w:val="21"/>
-        </w:rPr>
-        <w:t>{RECURSOS_PROPIOS}</w:t>
-      </w:r>
-      <w:r>
-        <w:rPr>
-          <w:rFonts w:cs="Arial" w:ascii="Arial" w:hAnsi="Arial"/>
-          <w:sz w:val="21"/>
-          <w:szCs w:val="21"/>
-        </w:rPr>
-        <w:t xml:space="preserve"> </w:t>
-      </w:r>
-      <w:r>
-        <w:rPr>
-          <w:rFonts w:cs="Arial" w:ascii="Arial" w:hAnsi="Arial"/>
-          <w:sz w:val="21"/>
-          <w:szCs w:val="21"/>
-          <w:lang w:val="es-MX"/>
-        </w:rPr>
-        <w:t xml:space="preserve">Resuelto por el solicitante. </w:t>
-      </w:r>
-      <w:bookmarkEnd w:id="24"/>
-      <w:bookmarkEnd w:id="26"/>
-    </w:p>
-    <w:p>
-      <w:pPr>
-        <w:pStyle w:val="Normal"/>
-        <w:spacing w:lineRule="auto" w:line="360"/>
-        <w:jc w:val="both"/>
-        <w:rPr>
-          <w:sz w:val="24"/>
-          <w:szCs w:val="24"/>
-        </w:rPr>
-      </w:pPr>
-      <w:r>
-        <w:rPr>
-          <w:sz w:val="21"/>
-          <w:szCs w:val="21"/>
-        </w:rPr>
-        <w:t>{NO_PROCEDE}</w:t>
-      </w:r>
-      <w:r>
-        <w:rPr>
-          <w:rFonts w:cs="Arial" w:ascii="Arial" w:hAnsi="Arial"/>
-          <w:sz w:val="21"/>
-          <w:szCs w:val="21"/>
-        </w:rPr>
-        <w:t xml:space="preserve"> </w:t>
-      </w:r>
-      <w:r>
-        <w:rPr>
-          <w:rFonts w:cs="Arial" w:ascii="Arial" w:hAnsi="Arial"/>
-          <w:sz w:val="21"/>
-          <w:szCs w:val="21"/>
-          <w:lang w:val="es-MX"/>
-        </w:rPr>
-        <w:t>No conforme.</w:t>
-      </w:r>
-      <w:bookmarkStart w:id="35" w:name="__Fieldmark__3199_7026082171"/>
-      <w:bookmarkStart w:id="36" w:name="__Fieldmark__5797_7026082171"/>
-      <w:bookmarkStart w:id="37" w:name="__Fieldmark__4784_7026082171"/>
-      <w:bookmarkStart w:id="38" w:name="__Fieldmark__7827_7026082171"/>
-      <w:bookmarkStart w:id="39" w:name="__Fieldmark__316_4187611318"/>
-      <w:bookmarkStart w:id="40" w:name="__Fieldmark__1652_4967874471"/>
-      <w:bookmarkStart w:id="41" w:name="__Fieldmark__4555_24388586671"/>
-      <w:bookmarkStart w:id="42" w:name="__Fieldmark__8077_7026082171"/>
-      <w:bookmarkStart w:id="43" w:name="__Fieldmark__4833_24388586671"/>
-      <w:bookmarkStart w:id="44" w:name="__Fieldmark__3603_7026082171"/>
-      <w:bookmarkStart w:id="45" w:name="__Fieldmark__1569_4730133021"/>
-      <w:bookmarkEnd w:id="35"/>
-      <w:bookmarkEnd w:id="36"/>
-      <w:bookmarkEnd w:id="37"/>
-      <w:bookmarkEnd w:id="38"/>
-      <w:bookmarkEnd w:id="39"/>
-      <w:bookmarkEnd w:id="40"/>
-      <w:bookmarkEnd w:id="41"/>
-      <w:bookmarkEnd w:id="42"/>
-      <w:bookmarkEnd w:id="43"/>
-      <w:bookmarkEnd w:id="44"/>
-      <w:bookmarkEnd w:id="45"/>
     </w:p>
     <w:p>
       <w:pPr>
@@ -751,7 +710,7 @@
     <w:p>
       <w:pPr>
         <w:pStyle w:val="Normal"/>
-        <w:spacing w:lineRule="auto" w:line="240"/>
+        <w:spacing w:lineRule="auto" w:line="240" w:before="0" w:after="200"/>
         <w:jc w:val="center"/>
         <w:rPr/>
       </w:pPr>
@@ -766,29 +725,6 @@
           <w:lang w:eastAsia="es-ES"/>
         </w:rPr>
         <w:t>Publicado en la Gaceta Oficial de la República Bolivariana de Venezuela N°42.814 de fecha 06/02/2024</w:t>
-      </w:r>
-    </w:p>
-    <w:p>
-      <w:pPr>
-        <w:pStyle w:val="Normal"/>
-        <w:widowControl w:val="false"/>
-        <w:spacing w:lineRule="auto" w:line="288" w:before="0" w:after="200"/>
-        <w:ind w:firstLine="360"/>
-        <w:jc w:val="center"/>
-        <w:rPr>
-          <w:rFonts w:ascii="Arial" w:hAnsi="Arial" w:cs="Arial"/>
-          <w:bCs/>
-          <w:sz w:val="20"/>
-          <w:szCs w:val="20"/>
-        </w:rPr>
-      </w:pPr>
-      <w:r>
-        <w:rPr>
-          <w:rFonts w:cs="Arial" w:ascii="Arial" w:hAnsi="Arial"/>
-          <w:bCs/>
-          <w:sz w:val="20"/>
-          <w:szCs w:val="20"/>
-        </w:rPr>
       </w:r>
     </w:p>
     <w:sectPr>

</xml_diff>